<commit_message>
2colorLED: fix#7 (pin out confusion)
Revised pinouts per
https://github.com/Alion3064492356/Sensors-for-RaspberryPi/issues/7
</commit_message>
<xml_diff>
--- a/K47 User Manual/03_2colorLED/Description/2colorLED.docx
+++ b/K47 User Manual/03_2colorLED/Description/2colorLED.docx
@@ -323,7 +323,25 @@
           <w:sz w:val="28"/>
           <w:szCs w:val="28"/>
         </w:rPr>
-        <w:t>s contain two separate light-emitting dioeds (LEDs) in two colors (Red, Green). In different intensities, these two colors combine to produce a limited spectrum of colors, and are often used as status indicator lights in a variety of consumer electronics (PDAs, MP3 players, headphones, digital cameras, etc.).</w:t>
+        <w:t xml:space="preserve">s contain two separate light-emitting </w:t>
+      </w:r>
+      <w:proofErr w:type="spellStart"/>
+      <w:r>
+        <w:rPr>
+          <w:rFonts w:ascii="Times New Roman" w:hAnsi="Times New Roman" w:cs="Times New Roman"/>
+          <w:sz w:val="28"/>
+          <w:szCs w:val="28"/>
+        </w:rPr>
+        <w:t>dioeds</w:t>
+      </w:r>
+      <w:proofErr w:type="spellEnd"/>
+      <w:r>
+        <w:rPr>
+          <w:rFonts w:ascii="Times New Roman" w:hAnsi="Times New Roman" w:cs="Times New Roman"/>
+          <w:sz w:val="28"/>
+          <w:szCs w:val="28"/>
+        </w:rPr>
+        <w:t xml:space="preserve"> (LEDs) in two colors (Red, Green). In different intensities, these two colors combine to produce a limited spectrum of colors, and are often used as status indicator lights in a variety of consumer electronics (PDAs, MP3 players, headphones, digital cameras, etc.).</w:t>
       </w:r>
       <w:r>
         <w:rPr>
@@ -685,13 +703,23 @@
           <w:szCs w:val="28"/>
         </w:rPr>
       </w:pPr>
-      <w:r>
-        <w:rPr>
-          <w:rFonts w:ascii="Times New Roman" w:hAnsi="Times New Roman" w:cs="Times New Roman"/>
-          <w:sz w:val="28"/>
-          <w:szCs w:val="28"/>
-        </w:rPr>
-        <w:t xml:space="preserve">Dupont </w:t>
+      <w:proofErr w:type="spellStart"/>
+      <w:r>
+        <w:rPr>
+          <w:rFonts w:ascii="Times New Roman" w:hAnsi="Times New Roman" w:cs="Times New Roman"/>
+          <w:sz w:val="28"/>
+          <w:szCs w:val="28"/>
+        </w:rPr>
+        <w:t>Dupont</w:t>
+      </w:r>
+      <w:proofErr w:type="spellEnd"/>
+      <w:r>
+        <w:rPr>
+          <w:rFonts w:ascii="Times New Roman" w:hAnsi="Times New Roman" w:cs="Times New Roman"/>
+          <w:sz w:val="28"/>
+          <w:szCs w:val="28"/>
+        </w:rPr>
+        <w:t xml:space="preserve"> </w:t>
       </w:r>
       <w:r>
         <w:rPr>
@@ -755,7 +783,51 @@
           <w:szCs w:val="28"/>
           <w:shd w:val="clear" w:color="auto" w:fill="FFFFFF"/>
         </w:rPr>
-        <w:t>If you have not done so already, prepare your development system by installing the Python interpreter, RPi.GIO library, and wiringPi library as described in READ_ME.TXT.</w:t>
+        <w:t xml:space="preserve">If you have not done so already, prepare your development system by installing the Python interpreter, </w:t>
+      </w:r>
+      <w:proofErr w:type="spellStart"/>
+      <w:r>
+        <w:rPr>
+          <w:rFonts w:ascii="Times New Roman" w:eastAsia="宋体" w:hAnsi="Times New Roman" w:cs="Times New Roman"/>
+          <w:color w:val="000000" w:themeColor="text1"/>
+          <w:sz w:val="28"/>
+          <w:szCs w:val="28"/>
+          <w:shd w:val="clear" w:color="auto" w:fill="FFFFFF"/>
+        </w:rPr>
+        <w:t>RPi.GIO</w:t>
+      </w:r>
+      <w:proofErr w:type="spellEnd"/>
+      <w:r>
+        <w:rPr>
+          <w:rFonts w:ascii="Times New Roman" w:eastAsia="宋体" w:hAnsi="Times New Roman" w:cs="Times New Roman"/>
+          <w:color w:val="000000" w:themeColor="text1"/>
+          <w:sz w:val="28"/>
+          <w:szCs w:val="28"/>
+          <w:shd w:val="clear" w:color="auto" w:fill="FFFFFF"/>
+        </w:rPr>
+        <w:t xml:space="preserve"> library, and </w:t>
+      </w:r>
+      <w:proofErr w:type="spellStart"/>
+      <w:r>
+        <w:rPr>
+          <w:rFonts w:ascii="Times New Roman" w:eastAsia="宋体" w:hAnsi="Times New Roman" w:cs="Times New Roman"/>
+          <w:color w:val="000000" w:themeColor="text1"/>
+          <w:sz w:val="28"/>
+          <w:szCs w:val="28"/>
+          <w:shd w:val="clear" w:color="auto" w:fill="FFFFFF"/>
+        </w:rPr>
+        <w:t>wiringPi</w:t>
+      </w:r>
+      <w:proofErr w:type="spellEnd"/>
+      <w:r>
+        <w:rPr>
+          <w:rFonts w:ascii="Times New Roman" w:eastAsia="宋体" w:hAnsi="Times New Roman" w:cs="Times New Roman"/>
+          <w:color w:val="000000" w:themeColor="text1"/>
+          <w:sz w:val="28"/>
+          <w:szCs w:val="28"/>
+          <w:shd w:val="clear" w:color="auto" w:fill="FFFFFF"/>
+        </w:rPr>
+        <w:t xml:space="preserve"> library as described in READ_ME.TXT.</w:t>
       </w:r>
     </w:p>
     <w:p>
@@ -782,7 +854,29 @@
           <w:szCs w:val="28"/>
           <w:shd w:val="clear" w:color="auto" w:fill="FFFFFF"/>
         </w:rPr>
-        <w:t xml:space="preserve">Install the two-color LED in your breadboard and use Dupont jumper wires to connect it to your Raspberry Pi as illustrated in the Wiring Diagram below. </w:t>
+        <w:t xml:space="preserve">Install the two-color LED in your breadboard and use </w:t>
+      </w:r>
+      <w:proofErr w:type="spellStart"/>
+      <w:r>
+        <w:rPr>
+          <w:rFonts w:ascii="Times New Roman" w:eastAsia="宋体" w:hAnsi="Times New Roman" w:cs="Times New Roman"/>
+          <w:color w:val="000000" w:themeColor="text1"/>
+          <w:sz w:val="28"/>
+          <w:szCs w:val="28"/>
+          <w:shd w:val="clear" w:color="auto" w:fill="FFFFFF"/>
+        </w:rPr>
+        <w:t>Dupont</w:t>
+      </w:r>
+      <w:proofErr w:type="spellEnd"/>
+      <w:r>
+        <w:rPr>
+          <w:rFonts w:ascii="Times New Roman" w:eastAsia="宋体" w:hAnsi="Times New Roman" w:cs="Times New Roman"/>
+          <w:color w:val="000000" w:themeColor="text1"/>
+          <w:sz w:val="28"/>
+          <w:szCs w:val="28"/>
+          <w:shd w:val="clear" w:color="auto" w:fill="FFFFFF"/>
+        </w:rPr>
+        <w:t xml:space="preserve"> jumper wires to connect it to your Raspberry Pi as illustrated in the Wiring Diagram below. </w:t>
       </w:r>
       <w:r>
         <w:rPr>
@@ -892,8 +986,8 @@
           <w:shd w:val="clear" w:color="auto" w:fill="FFFFFF"/>
         </w:rPr>
         <w:br/>
-        <w:t xml:space="preserve">gcc </w:t>
-      </w:r>
+      </w:r>
+      <w:proofErr w:type="spellStart"/>
       <w:r>
         <w:rPr>
           <w:rFonts w:ascii="Courier" w:eastAsia="宋体" w:hAnsi="Courier" w:cs="Times New Roman"/>
@@ -902,8 +996,9 @@
           <w:szCs w:val="28"/>
           <w:shd w:val="clear" w:color="auto" w:fill="FFFFFF"/>
         </w:rPr>
-        <w:t>2</w:t>
-      </w:r>
+        <w:t>gcc</w:t>
+      </w:r>
+      <w:proofErr w:type="spellEnd"/>
       <w:r>
         <w:rPr>
           <w:rFonts w:ascii="Courier" w:eastAsia="宋体" w:hAnsi="Courier" w:cs="Times New Roman"/>
@@ -912,7 +1007,7 @@
           <w:szCs w:val="28"/>
           <w:shd w:val="clear" w:color="auto" w:fill="FFFFFF"/>
         </w:rPr>
-        <w:t>c</w:t>
+        <w:t xml:space="preserve"> </w:t>
       </w:r>
       <w:r>
         <w:rPr>
@@ -922,7 +1017,7 @@
           <w:szCs w:val="28"/>
           <w:shd w:val="clear" w:color="auto" w:fill="FFFFFF"/>
         </w:rPr>
-        <w:t>olorLED</w:t>
+        <w:t>2</w:t>
       </w:r>
       <w:r>
         <w:rPr>
@@ -932,7 +1027,7 @@
           <w:szCs w:val="28"/>
           <w:shd w:val="clear" w:color="auto" w:fill="FFFFFF"/>
         </w:rPr>
-        <w:t xml:space="preserve">.c -o </w:t>
+        <w:t>c</w:t>
       </w:r>
       <w:r>
         <w:rPr>
@@ -942,7 +1037,7 @@
           <w:szCs w:val="28"/>
           <w:shd w:val="clear" w:color="auto" w:fill="FFFFFF"/>
         </w:rPr>
-        <w:t>2</w:t>
+        <w:t>olorLED</w:t>
       </w:r>
       <w:r>
         <w:rPr>
@@ -952,7 +1047,7 @@
           <w:szCs w:val="28"/>
           <w:shd w:val="clear" w:color="auto" w:fill="FFFFFF"/>
         </w:rPr>
-        <w:t>c</w:t>
+        <w:t xml:space="preserve">.c -o </w:t>
       </w:r>
       <w:r>
         <w:rPr>
@@ -962,7 +1057,7 @@
           <w:szCs w:val="28"/>
           <w:shd w:val="clear" w:color="auto" w:fill="FFFFFF"/>
         </w:rPr>
-        <w:t>olorLED</w:t>
+        <w:t>2</w:t>
       </w:r>
       <w:r>
         <w:rPr>
@@ -972,7 +1067,7 @@
           <w:szCs w:val="28"/>
           <w:shd w:val="clear" w:color="auto" w:fill="FFFFFF"/>
         </w:rPr>
-        <w:t>.out –lwiringPi</w:t>
+        <w:t>c</w:t>
       </w:r>
       <w:r>
         <w:rPr>
@@ -982,7 +1077,7 @@
           <w:szCs w:val="28"/>
           <w:shd w:val="clear" w:color="auto" w:fill="FFFFFF"/>
         </w:rPr>
-        <w:br/>
+        <w:t>olorLED</w:t>
       </w:r>
       <w:r>
         <w:rPr>
@@ -992,10 +1087,9 @@
           <w:szCs w:val="28"/>
           <w:shd w:val="clear" w:color="auto" w:fill="FFFFFF"/>
         </w:rPr>
-        <w:t>./</w:t>
-      </w:r>
-      <w:bookmarkStart w:id="0" w:name="_GoBack"/>
-      <w:bookmarkEnd w:id="0"/>
+        <w:t>.out –</w:t>
+      </w:r>
+      <w:proofErr w:type="spellStart"/>
       <w:r>
         <w:rPr>
           <w:rFonts w:ascii="Courier" w:eastAsia="宋体" w:hAnsi="Courier" w:cs="Times New Roman"/>
@@ -1004,8 +1098,9 @@
           <w:szCs w:val="28"/>
           <w:shd w:val="clear" w:color="auto" w:fill="FFFFFF"/>
         </w:rPr>
-        <w:t>2</w:t>
-      </w:r>
+        <w:t>lwiringPi</w:t>
+      </w:r>
+      <w:proofErr w:type="spellEnd"/>
       <w:r>
         <w:rPr>
           <w:rFonts w:ascii="Courier" w:eastAsia="宋体" w:hAnsi="Courier" w:cs="Times New Roman"/>
@@ -1014,7 +1109,7 @@
           <w:szCs w:val="28"/>
           <w:shd w:val="clear" w:color="auto" w:fill="FFFFFF"/>
         </w:rPr>
-        <w:t>c</w:t>
+        <w:br/>
       </w:r>
       <w:r>
         <w:rPr>
@@ -1024,7 +1119,7 @@
           <w:szCs w:val="28"/>
           <w:shd w:val="clear" w:color="auto" w:fill="FFFFFF"/>
         </w:rPr>
-        <w:t>olorLED</w:t>
+        <w:t>./</w:t>
       </w:r>
       <w:r>
         <w:rPr>
@@ -1034,12 +1129,9 @@
           <w:szCs w:val="28"/>
           <w:shd w:val="clear" w:color="auto" w:fill="FFFFFF"/>
         </w:rPr>
-        <w:t>.out</w:t>
-      </w:r>
-    </w:p>
-    <w:p>
-      <w:pPr>
-        <w:pStyle w:val="ListParagraph"/>
+        <w:t>2</w:t>
+      </w:r>
+      <w:r>
         <w:rPr>
           <w:rFonts w:ascii="Courier" w:eastAsia="宋体" w:hAnsi="Courier" w:cs="Times New Roman"/>
           <w:color w:val="000000" w:themeColor="text1"/>
@@ -1047,11 +1139,9 @@
           <w:szCs w:val="28"/>
           <w:shd w:val="clear" w:color="auto" w:fill="FFFFFF"/>
         </w:rPr>
-      </w:pPr>
-    </w:p>
-    <w:p>
-      <w:pPr>
-        <w:pStyle w:val="ListParagraph"/>
+        <w:t>c</w:t>
+      </w:r>
+      <w:r>
         <w:rPr>
           <w:rFonts w:ascii="Courier" w:eastAsia="宋体" w:hAnsi="Courier" w:cs="Times New Roman"/>
           <w:color w:val="000000" w:themeColor="text1"/>
@@ -1059,6 +1149,41 @@
           <w:szCs w:val="28"/>
           <w:shd w:val="clear" w:color="auto" w:fill="FFFFFF"/>
         </w:rPr>
+        <w:t>olorLED</w:t>
+      </w:r>
+      <w:r>
+        <w:rPr>
+          <w:rFonts w:ascii="Courier" w:eastAsia="宋体" w:hAnsi="Courier" w:cs="Times New Roman"/>
+          <w:color w:val="000000" w:themeColor="text1"/>
+          <w:sz w:val="28"/>
+          <w:szCs w:val="28"/>
+          <w:shd w:val="clear" w:color="auto" w:fill="FFFFFF"/>
+        </w:rPr>
+        <w:t>.out</w:t>
+      </w:r>
+    </w:p>
+    <w:p>
+      <w:pPr>
+        <w:pStyle w:val="ListParagraph"/>
+        <w:rPr>
+          <w:rFonts w:ascii="Courier" w:eastAsia="宋体" w:hAnsi="Courier" w:cs="Times New Roman"/>
+          <w:color w:val="000000" w:themeColor="text1"/>
+          <w:sz w:val="28"/>
+          <w:szCs w:val="28"/>
+          <w:shd w:val="clear" w:color="auto" w:fill="FFFFFF"/>
+        </w:rPr>
+      </w:pPr>
+    </w:p>
+    <w:p>
+      <w:pPr>
+        <w:pStyle w:val="ListParagraph"/>
+        <w:rPr>
+          <w:rFonts w:ascii="Courier" w:eastAsia="宋体" w:hAnsi="Courier" w:cs="Times New Roman"/>
+          <w:color w:val="000000" w:themeColor="text1"/>
+          <w:sz w:val="28"/>
+          <w:szCs w:val="28"/>
+          <w:shd w:val="clear" w:color="auto" w:fill="FFFFFF"/>
+        </w:rPr>
       </w:pPr>
       <w:r>
         <w:rPr>
@@ -1099,7 +1224,28 @@
           <w:shd w:val="clear" w:color="auto" w:fill="FFFFFF"/>
         </w:rPr>
         <w:br/>
-        <w:t xml:space="preserve">python </w:t>
+      </w:r>
+      <w:proofErr w:type="spellStart"/>
+      <w:r>
+        <w:rPr>
+          <w:rFonts w:ascii="Courier" w:eastAsia="宋体" w:hAnsi="Courier" w:cs="Times New Roman"/>
+          <w:color w:val="000000" w:themeColor="text1"/>
+          <w:sz w:val="28"/>
+          <w:szCs w:val="28"/>
+          <w:shd w:val="clear" w:color="auto" w:fill="FFFFFF"/>
+        </w:rPr>
+        <w:t>python</w:t>
+      </w:r>
+      <w:proofErr w:type="spellEnd"/>
+      <w:r>
+        <w:rPr>
+          <w:rFonts w:ascii="Courier" w:eastAsia="宋体" w:hAnsi="Courier" w:cs="Times New Roman"/>
+          <w:color w:val="000000" w:themeColor="text1"/>
+          <w:sz w:val="28"/>
+          <w:szCs w:val="28"/>
+          <w:shd w:val="clear" w:color="auto" w:fill="FFFFFF"/>
+        </w:rPr>
+        <w:t xml:space="preserve"> </w:t>
       </w:r>
       <w:r>
         <w:rPr>
@@ -1290,74 +1436,256 @@
     </w:p>
     <w:p>
       <w:pPr>
+        <w:jc w:val="left"/>
+        <w:rPr>
+          <w:rFonts w:ascii="Courier" w:hAnsi="Courier" w:cs="Times New Roman"/>
+          <w:sz w:val="24"/>
+        </w:rPr>
+      </w:pPr>
+      <w:r>
+        <w:rPr>
+          <w:rFonts w:ascii="Courier" w:hAnsi="Courier" w:cs="Times New Roman"/>
+          <w:sz w:val="24"/>
+        </w:rPr>
+        <w:t>Three-color LED pin position:</w:t>
+      </w:r>
+    </w:p>
+    <w:p>
+      <w:pPr>
         <w:tabs>
-          <w:tab w:val="left" w:pos="3600"/>
-          <w:tab w:val="left" w:pos="4500"/>
+          <w:tab w:val="left" w:pos="810"/>
+          <w:tab w:val="left" w:pos="2790"/>
+          <w:tab w:val="left" w:pos="3690"/>
         </w:tabs>
-        <w:ind w:left="720" w:firstLine="420"/>
-        <w:rPr>
-          <w:rFonts w:ascii="Times New Roman" w:hAnsi="Times New Roman" w:cs="Times New Roman"/>
+        <w:jc w:val="left"/>
+        <w:rPr>
+          <w:rFonts w:ascii="Courier" w:hAnsi="Courier" w:cs="Times New Roman"/>
+          <w:sz w:val="24"/>
+        </w:rPr>
+      </w:pPr>
+      <w:r>
+        <w:rPr>
+          <w:rFonts w:ascii="Courier" w:hAnsi="Courier" w:cs="Times New Roman"/>
+          <w:sz w:val="24"/>
+        </w:rPr>
+        <w:tab/>
+      </w:r>
+      <w:r>
+        <w:rPr>
+          <w:rFonts w:ascii="Courier" w:hAnsi="Courier" w:cs="Times New Roman"/>
+          <w:sz w:val="24"/>
+        </w:rPr>
+        <w:t>“S” (right)</w:t>
+      </w:r>
+      <w:r>
+        <w:rPr>
+          <w:rFonts w:ascii="Courier" w:hAnsi="Courier" w:cs="Times New Roman"/>
           <w:sz w:val="30"/>
           <w:szCs w:val="30"/>
         </w:rPr>
-      </w:pPr>
-      <w:r>
-        <w:rPr>
-          <w:rFonts w:ascii="Times New Roman" w:hAnsi="Times New Roman" w:cs="Times New Roman"/>
+        <w:tab/>
+      </w:r>
+      <w:r>
+        <w:rPr>
+          <w:rFonts w:ascii="Courier" w:hAnsi="Courier" w:cs="Times New Roman"/>
           <w:sz w:val="30"/>
           <w:szCs w:val="30"/>
         </w:rPr>
-        <w:t xml:space="preserve">Two-color LED </w:t>
-      </w:r>
-      <w:r>
-        <w:rPr>
-          <w:rFonts w:ascii="Times New Roman" w:hAnsi="Times New Roman" w:cs="Times New Roman"/>
+        <w:sym w:font="Symbol" w:char="F0AB"/>
+      </w:r>
+      <w:r>
+        <w:rPr>
+          <w:rFonts w:ascii="Courier" w:hAnsi="Courier" w:cs="Times New Roman"/>
           <w:sz w:val="30"/>
           <w:szCs w:val="30"/>
         </w:rPr>
-        <w:t>pin position:</w:t>
-      </w:r>
-      <w:r>
-        <w:rPr>
-          <w:rFonts w:ascii="Times New Roman" w:hAnsi="Times New Roman" w:cs="Times New Roman"/>
+        <w:tab/>
+      </w:r>
+      <w:r>
+        <w:rPr>
+          <w:rFonts w:ascii="Courier" w:hAnsi="Courier" w:cs="Times New Roman"/>
+          <w:sz w:val="24"/>
+        </w:rPr>
+        <w:t>Raspberry Pi pin 1</w:t>
+      </w:r>
+      <w:r>
+        <w:rPr>
+          <w:rFonts w:ascii="Courier" w:hAnsi="Courier" w:cs="Times New Roman"/>
+          <w:sz w:val="24"/>
+        </w:rPr>
+        <w:t>1</w:t>
+      </w:r>
+    </w:p>
+    <w:p>
+      <w:pPr>
+        <w:tabs>
+          <w:tab w:val="left" w:pos="810"/>
+          <w:tab w:val="left" w:pos="2790"/>
+          <w:tab w:val="left" w:pos="3690"/>
+        </w:tabs>
+        <w:jc w:val="left"/>
+        <w:rPr>
+          <w:rFonts w:ascii="Courier" w:hAnsi="Courier" w:cs="Times New Roman"/>
+          <w:sz w:val="24"/>
+        </w:rPr>
+      </w:pPr>
+      <w:r>
+        <w:rPr>
+          <w:rFonts w:ascii="Courier" w:hAnsi="Courier" w:cs="Times New Roman"/>
+          <w:sz w:val="24"/>
+        </w:rPr>
+        <w:tab/>
+      </w:r>
+      <w:proofErr w:type="gramStart"/>
+      <w:r>
+        <w:rPr>
+          <w:rFonts w:ascii="Courier" w:hAnsi="Courier" w:cs="Times New Roman"/>
+          <w:sz w:val="24"/>
+        </w:rPr>
+        <w:t>“ “</w:t>
+      </w:r>
+      <w:proofErr w:type="gramEnd"/>
+      <w:r>
+        <w:rPr>
+          <w:rFonts w:ascii="Courier" w:hAnsi="Courier" w:cs="Times New Roman"/>
+          <w:sz w:val="24"/>
+        </w:rPr>
+        <w:t xml:space="preserve"> (middle)</w:t>
+      </w:r>
+      <w:r>
+        <w:rPr>
+          <w:rFonts w:ascii="Courier" w:hAnsi="Courier" w:cs="Times New Roman"/>
           <w:sz w:val="30"/>
           <w:szCs w:val="30"/>
         </w:rPr>
-        <w:br/>
-      </w:r>
-      <w:r>
-        <w:rPr>
-          <w:rFonts w:ascii="Times New Roman" w:hAnsi="Times New Roman" w:cs="Times New Roman"/>
-          <w:sz w:val="24"/>
+        <w:tab/>
+      </w:r>
+      <w:r>
+        <w:rPr>
+          <w:rFonts w:ascii="Courier" w:hAnsi="Courier" w:cs="Times New Roman"/>
+          <w:sz w:val="30"/>
           <w:szCs w:val="30"/>
         </w:rPr>
-        <w:t>&lt;&lt;CONFUSION HERE --- NEEDS FIX. See:</w:t>
-      </w:r>
-      <w:r>
-        <w:rPr>
-          <w:rFonts w:ascii="Times New Roman" w:hAnsi="Times New Roman" w:cs="Times New Roman"/>
-          <w:sz w:val="24"/>
+        <w:sym w:font="Symbol" w:char="F0AB"/>
+      </w:r>
+      <w:r>
+        <w:rPr>
+          <w:rFonts w:ascii="Courier" w:hAnsi="Courier" w:cs="Times New Roman"/>
+          <w:sz w:val="30"/>
           <w:szCs w:val="30"/>
         </w:rPr>
-        <w:br/>
-        <w:t>https://github.com/Alion3064492356/Sensors-for-RaspberryPi/issues/7</w:t>
-      </w:r>
-      <w:r>
-        <w:rPr>
-          <w:rFonts w:ascii="Times New Roman" w:hAnsi="Times New Roman" w:cs="Times New Roman"/>
-          <w:sz w:val="24"/>
+        <w:tab/>
+      </w:r>
+      <w:r>
+        <w:rPr>
+          <w:rFonts w:ascii="Courier" w:hAnsi="Courier" w:cs="Times New Roman"/>
+          <w:sz w:val="24"/>
+        </w:rPr>
+        <w:t xml:space="preserve">Raspberry Pi pin </w:t>
+      </w:r>
+      <w:r>
+        <w:rPr>
+          <w:rFonts w:ascii="Courier" w:hAnsi="Courier" w:cs="Times New Roman"/>
+          <w:sz w:val="24"/>
+        </w:rPr>
+        <w:t>10</w:t>
+      </w:r>
+      <w:r>
+        <w:rPr>
+          <w:rFonts w:ascii="Courier" w:hAnsi="Courier" w:cs="Times New Roman"/>
+          <w:sz w:val="24"/>
+        </w:rPr>
+        <w:t xml:space="preserve"> </w:t>
+      </w:r>
+    </w:p>
+    <w:p>
+      <w:pPr>
+        <w:tabs>
+          <w:tab w:val="left" w:pos="810"/>
+          <w:tab w:val="left" w:pos="2790"/>
+          <w:tab w:val="left" w:pos="3690"/>
+        </w:tabs>
+        <w:jc w:val="left"/>
+        <w:rPr>
+          <w:rFonts w:ascii="Courier" w:hAnsi="Courier" w:cs="Times New Roman"/>
+          <w:sz w:val="24"/>
+        </w:rPr>
+      </w:pPr>
+      <w:r>
+        <w:rPr>
+          <w:rFonts w:ascii="Courier" w:hAnsi="Courier" w:cs="Times New Roman"/>
+          <w:sz w:val="24"/>
+        </w:rPr>
+        <w:tab/>
+      </w:r>
+      <w:r>
+        <w:rPr>
+          <w:rFonts w:ascii="Courier" w:hAnsi="Courier" w:cs="Times New Roman"/>
+          <w:sz w:val="24"/>
+        </w:rPr>
+        <w:t>“</w:t>
+      </w:r>
+      <w:proofErr w:type="gramStart"/>
+      <w:r>
+        <w:rPr>
+          <w:rFonts w:ascii="Courier" w:hAnsi="Courier" w:cs="Times New Roman"/>
+          <w:sz w:val="24"/>
+        </w:rPr>
+        <w:t>-“ (</w:t>
+      </w:r>
+      <w:proofErr w:type="gramEnd"/>
+      <w:r>
+        <w:rPr>
+          <w:rFonts w:ascii="Courier" w:hAnsi="Courier" w:cs="Times New Roman"/>
+          <w:sz w:val="24"/>
+        </w:rPr>
+        <w:t>left)</w:t>
+      </w:r>
+      <w:r>
+        <w:rPr>
+          <w:rFonts w:ascii="Courier" w:hAnsi="Courier" w:cs="Times New Roman"/>
+          <w:sz w:val="30"/>
           <w:szCs w:val="30"/>
         </w:rPr>
-        <w:t>&gt;&gt;</w:t>
-      </w:r>
-      <w:r>
-        <w:rPr>
-          <w:rFonts w:ascii="Times New Roman" w:hAnsi="Times New Roman" w:cs="Times New Roman"/>
-          <w:sz w:val="24"/>
+        <w:tab/>
+      </w:r>
+      <w:r>
+        <w:rPr>
+          <w:rFonts w:ascii="Courier" w:hAnsi="Courier" w:cs="Times New Roman"/>
+          <w:sz w:val="30"/>
           <w:szCs w:val="30"/>
         </w:rPr>
-        <w:br/>
-      </w:r>
+        <w:sym w:font="Symbol" w:char="F0AB"/>
+      </w:r>
+      <w:r>
+        <w:rPr>
+          <w:rFonts w:ascii="Courier" w:hAnsi="Courier" w:cs="Times New Roman"/>
+          <w:sz w:val="30"/>
+          <w:szCs w:val="30"/>
+        </w:rPr>
+        <w:tab/>
+      </w:r>
+      <w:r>
+        <w:rPr>
+          <w:rFonts w:ascii="Courier" w:hAnsi="Courier" w:cs="Times New Roman"/>
+          <w:sz w:val="24"/>
+        </w:rPr>
+        <w:t>Raspberry Pi GND</w:t>
+      </w:r>
+    </w:p>
+    <w:p>
+      <w:pPr>
+        <w:tabs>
+          <w:tab w:val="left" w:pos="810"/>
+          <w:tab w:val="left" w:pos="1530"/>
+          <w:tab w:val="left" w:pos="2070"/>
+        </w:tabs>
+        <w:jc w:val="left"/>
+        <w:rPr>
+          <w:rFonts w:ascii="Courier" w:hAnsi="Courier" w:cs="Times New Roman"/>
+          <w:sz w:val="24"/>
+        </w:rPr>
+      </w:pPr>
     </w:p>
     <w:p>
       <w:pPr>
@@ -1377,6 +1705,8 @@
         </w:rPr>
         <w:t>Sample code</w:t>
       </w:r>
+      <w:bookmarkStart w:id="0" w:name="_GoBack"/>
+      <w:bookmarkEnd w:id="0"/>
     </w:p>
     <w:p>
       <w:pPr>
@@ -1422,27 +1752,77 @@
           <w:sz w:val="24"/>
         </w:rPr>
       </w:pPr>
-      <w:r>
-        <w:rPr>
-          <w:rFonts w:ascii="Courier" w:hAnsi="Courier" w:cs="Times New Roman"/>
-          <w:sz w:val="24"/>
-        </w:rPr>
-        <w:t>#!/usr/bin/env python</w:t>
-      </w:r>
-    </w:p>
-    <w:p>
-      <w:pPr>
-        <w:rPr>
-          <w:rFonts w:ascii="Courier" w:hAnsi="Courier" w:cs="Times New Roman"/>
-          <w:sz w:val="24"/>
-        </w:rPr>
-      </w:pPr>
-      <w:r>
-        <w:rPr>
-          <w:rFonts w:ascii="Courier" w:hAnsi="Courier" w:cs="Times New Roman"/>
-          <w:sz w:val="24"/>
-        </w:rPr>
-        <w:t>import RPi.GPIO as GPIO</w:t>
+      <w:proofErr w:type="gramStart"/>
+      <w:r>
+        <w:rPr>
+          <w:rFonts w:ascii="Courier" w:hAnsi="Courier" w:cs="Times New Roman"/>
+          <w:sz w:val="24"/>
+        </w:rPr>
+        <w:t>#!/</w:t>
+      </w:r>
+      <w:proofErr w:type="spellStart"/>
+      <w:proofErr w:type="gramEnd"/>
+      <w:r>
+        <w:rPr>
+          <w:rFonts w:ascii="Courier" w:hAnsi="Courier" w:cs="Times New Roman"/>
+          <w:sz w:val="24"/>
+        </w:rPr>
+        <w:t>usr</w:t>
+      </w:r>
+      <w:proofErr w:type="spellEnd"/>
+      <w:r>
+        <w:rPr>
+          <w:rFonts w:ascii="Courier" w:hAnsi="Courier" w:cs="Times New Roman"/>
+          <w:sz w:val="24"/>
+        </w:rPr>
+        <w:t>/bin/</w:t>
+      </w:r>
+      <w:proofErr w:type="spellStart"/>
+      <w:r>
+        <w:rPr>
+          <w:rFonts w:ascii="Courier" w:hAnsi="Courier" w:cs="Times New Roman"/>
+          <w:sz w:val="24"/>
+        </w:rPr>
+        <w:t>env</w:t>
+      </w:r>
+      <w:proofErr w:type="spellEnd"/>
+      <w:r>
+        <w:rPr>
+          <w:rFonts w:ascii="Courier" w:hAnsi="Courier" w:cs="Times New Roman"/>
+          <w:sz w:val="24"/>
+        </w:rPr>
+        <w:t xml:space="preserve"> python</w:t>
+      </w:r>
+    </w:p>
+    <w:p>
+      <w:pPr>
+        <w:rPr>
+          <w:rFonts w:ascii="Courier" w:hAnsi="Courier" w:cs="Times New Roman"/>
+          <w:sz w:val="24"/>
+        </w:rPr>
+      </w:pPr>
+      <w:r>
+        <w:rPr>
+          <w:rFonts w:ascii="Courier" w:hAnsi="Courier" w:cs="Times New Roman"/>
+          <w:sz w:val="24"/>
+        </w:rPr>
+        <w:t xml:space="preserve">import </w:t>
+      </w:r>
+      <w:proofErr w:type="spellStart"/>
+      <w:r>
+        <w:rPr>
+          <w:rFonts w:ascii="Courier" w:hAnsi="Courier" w:cs="Times New Roman"/>
+          <w:sz w:val="24"/>
+        </w:rPr>
+        <w:t>RPi.GPIO</w:t>
+      </w:r>
+      <w:proofErr w:type="spellEnd"/>
+      <w:r>
+        <w:rPr>
+          <w:rFonts w:ascii="Courier" w:hAnsi="Courier" w:cs="Times New Roman"/>
+          <w:sz w:val="24"/>
+        </w:rPr>
+        <w:t xml:space="preserve"> as GPIO</w:t>
       </w:r>
     </w:p>
     <w:p>
@@ -1495,334 +1875,958 @@
           <w:rFonts w:ascii="Courier" w:hAnsi="Courier" w:cs="Times New Roman"/>
           <w:sz w:val="24"/>
         </w:rPr>
-        <w:t>pins = {'pin_R':10, 'pin_G':11}  # pins is a dict</w:t>
-      </w:r>
-    </w:p>
-    <w:p>
-      <w:pPr>
-        <w:rPr>
-          <w:rFonts w:ascii="Courier" w:hAnsi="Courier" w:cs="Times New Roman"/>
-          <w:sz w:val="24"/>
-        </w:rPr>
-      </w:pPr>
-    </w:p>
-    <w:p>
-      <w:pPr>
-        <w:rPr>
-          <w:rFonts w:ascii="Courier" w:hAnsi="Courier" w:cs="Times New Roman"/>
-          <w:sz w:val="24"/>
-        </w:rPr>
-      </w:pPr>
-      <w:r>
-        <w:rPr>
-          <w:rFonts w:ascii="Courier" w:hAnsi="Courier" w:cs="Times New Roman"/>
-          <w:sz w:val="24"/>
-        </w:rPr>
-        <w:t>GPIO.setmode(GPIO.BOARD)       # Numbers GPIOs by physical location</w:t>
-      </w:r>
-    </w:p>
-    <w:p>
-      <w:pPr>
-        <w:rPr>
-          <w:rFonts w:ascii="Courier" w:hAnsi="Courier" w:cs="Times New Roman"/>
-          <w:sz w:val="24"/>
-        </w:rPr>
-      </w:pPr>
-      <w:r>
-        <w:rPr>
-          <w:rFonts w:ascii="Courier" w:hAnsi="Courier" w:cs="Times New Roman"/>
-          <w:sz w:val="24"/>
-        </w:rPr>
-        <w:t>for i in pins:</w:t>
-      </w:r>
-    </w:p>
-    <w:p>
-      <w:pPr>
-        <w:rPr>
-          <w:rFonts w:ascii="Courier" w:hAnsi="Courier" w:cs="Times New Roman"/>
-          <w:sz w:val="24"/>
-        </w:rPr>
-      </w:pPr>
-      <w:r>
-        <w:rPr>
-          <w:rFonts w:ascii="Courier" w:hAnsi="Courier" w:cs="Times New Roman"/>
-          <w:sz w:val="24"/>
-        </w:rPr>
-        <w:tab/>
-        <w:t>GPIO.setup(pins[i], GPIO.OUT)   # Set pins' mode is output</w:t>
-      </w:r>
-    </w:p>
-    <w:p>
-      <w:pPr>
-        <w:rPr>
-          <w:rFonts w:ascii="Courier" w:hAnsi="Courier" w:cs="Times New Roman"/>
-          <w:sz w:val="24"/>
-        </w:rPr>
-      </w:pPr>
-    </w:p>
-    <w:p>
-      <w:pPr>
-        <w:rPr>
-          <w:rFonts w:ascii="Courier" w:hAnsi="Courier" w:cs="Times New Roman"/>
-          <w:sz w:val="24"/>
-        </w:rPr>
-      </w:pPr>
-    </w:p>
-    <w:p>
-      <w:pPr>
-        <w:rPr>
-          <w:rFonts w:ascii="Courier" w:hAnsi="Courier" w:cs="Times New Roman"/>
-          <w:sz w:val="24"/>
-        </w:rPr>
-      </w:pPr>
-      <w:r>
-        <w:rPr>
-          <w:rFonts w:ascii="Courier" w:hAnsi="Courier" w:cs="Times New Roman"/>
-          <w:sz w:val="24"/>
-        </w:rPr>
-        <w:t>p_R = GPIO.PWM(pins['pin_R'], 2000)  # set Frequece to 2KHz</w:t>
-      </w:r>
-    </w:p>
-    <w:p>
-      <w:pPr>
-        <w:rPr>
-          <w:rFonts w:ascii="Courier" w:hAnsi="Courier" w:cs="Times New Roman"/>
-          <w:sz w:val="24"/>
-        </w:rPr>
-      </w:pPr>
-      <w:r>
-        <w:rPr>
-          <w:rFonts w:ascii="Courier" w:hAnsi="Courier" w:cs="Times New Roman"/>
-          <w:sz w:val="24"/>
-        </w:rPr>
-        <w:t>p_G = GPIO.PWM(pins['pin_G'], 2000)</w:t>
-      </w:r>
-    </w:p>
-    <w:p>
-      <w:pPr>
-        <w:rPr>
-          <w:rFonts w:ascii="Courier" w:hAnsi="Courier" w:cs="Times New Roman"/>
-          <w:sz w:val="24"/>
-        </w:rPr>
-      </w:pPr>
-    </w:p>
-    <w:p>
-      <w:pPr>
-        <w:rPr>
-          <w:rFonts w:ascii="Courier" w:hAnsi="Courier" w:cs="Times New Roman"/>
-          <w:sz w:val="24"/>
-        </w:rPr>
-      </w:pPr>
-      <w:r>
-        <w:rPr>
-          <w:rFonts w:ascii="Courier" w:hAnsi="Courier" w:cs="Times New Roman"/>
-          <w:sz w:val="24"/>
-        </w:rPr>
-        <w:t>p_R.start(0)      # Initial duty Cycle = 0(leds off)</w:t>
-      </w:r>
-    </w:p>
-    <w:p>
-      <w:pPr>
-        <w:rPr>
-          <w:rFonts w:ascii="Courier" w:hAnsi="Courier" w:cs="Times New Roman"/>
-          <w:sz w:val="24"/>
-        </w:rPr>
-      </w:pPr>
-      <w:r>
-        <w:rPr>
-          <w:rFonts w:ascii="Courier" w:hAnsi="Courier" w:cs="Times New Roman"/>
-          <w:sz w:val="24"/>
-        </w:rPr>
-        <w:t>p_G.start(0)</w:t>
-      </w:r>
-    </w:p>
-    <w:p>
-      <w:pPr>
-        <w:rPr>
-          <w:rFonts w:ascii="Courier" w:hAnsi="Courier" w:cs="Times New Roman"/>
-          <w:sz w:val="24"/>
-        </w:rPr>
-      </w:pPr>
-    </w:p>
-    <w:p>
-      <w:pPr>
-        <w:rPr>
-          <w:rFonts w:ascii="Courier" w:hAnsi="Courier" w:cs="Times New Roman"/>
-          <w:sz w:val="24"/>
-        </w:rPr>
-      </w:pPr>
+        <w:t>pins = {'pin_R':10, 'pin_G':11</w:t>
+      </w:r>
+      <w:proofErr w:type="gramStart"/>
+      <w:r>
+        <w:rPr>
+          <w:rFonts w:ascii="Courier" w:hAnsi="Courier" w:cs="Times New Roman"/>
+          <w:sz w:val="24"/>
+        </w:rPr>
+        <w:t>}  #</w:t>
+      </w:r>
+      <w:proofErr w:type="gramEnd"/>
+      <w:r>
+        <w:rPr>
+          <w:rFonts w:ascii="Courier" w:hAnsi="Courier" w:cs="Times New Roman"/>
+          <w:sz w:val="24"/>
+        </w:rPr>
+        <w:t xml:space="preserve"> pins is a </w:t>
+      </w:r>
+      <w:proofErr w:type="spellStart"/>
+      <w:r>
+        <w:rPr>
+          <w:rFonts w:ascii="Courier" w:hAnsi="Courier" w:cs="Times New Roman"/>
+          <w:sz w:val="24"/>
+        </w:rPr>
+        <w:t>dict</w:t>
+      </w:r>
+      <w:proofErr w:type="spellEnd"/>
+    </w:p>
+    <w:p>
+      <w:pPr>
+        <w:rPr>
+          <w:rFonts w:ascii="Courier" w:hAnsi="Courier" w:cs="Times New Roman"/>
+          <w:sz w:val="24"/>
+        </w:rPr>
+      </w:pPr>
+    </w:p>
+    <w:p>
+      <w:pPr>
+        <w:rPr>
+          <w:rFonts w:ascii="Courier" w:hAnsi="Courier" w:cs="Times New Roman"/>
+          <w:sz w:val="24"/>
+        </w:rPr>
+      </w:pPr>
+      <w:proofErr w:type="spellStart"/>
+      <w:r>
+        <w:rPr>
+          <w:rFonts w:ascii="Courier" w:hAnsi="Courier" w:cs="Times New Roman"/>
+          <w:sz w:val="24"/>
+        </w:rPr>
+        <w:t>GPIO.setmode</w:t>
+      </w:r>
+      <w:proofErr w:type="spellEnd"/>
+      <w:r>
+        <w:rPr>
+          <w:rFonts w:ascii="Courier" w:hAnsi="Courier" w:cs="Times New Roman"/>
+          <w:sz w:val="24"/>
+        </w:rPr>
+        <w:t>(GPIO.BOARD)       # Numbers GPIOs by physical location</w:t>
+      </w:r>
+    </w:p>
+    <w:p>
+      <w:pPr>
+        <w:rPr>
+          <w:rFonts w:ascii="Courier" w:hAnsi="Courier" w:cs="Times New Roman"/>
+          <w:sz w:val="24"/>
+        </w:rPr>
+      </w:pPr>
+      <w:r>
+        <w:rPr>
+          <w:rFonts w:ascii="Courier" w:hAnsi="Courier" w:cs="Times New Roman"/>
+          <w:sz w:val="24"/>
+        </w:rPr>
+        <w:t xml:space="preserve">for </w:t>
+      </w:r>
+      <w:proofErr w:type="spellStart"/>
+      <w:r>
+        <w:rPr>
+          <w:rFonts w:ascii="Courier" w:hAnsi="Courier" w:cs="Times New Roman"/>
+          <w:sz w:val="24"/>
+        </w:rPr>
+        <w:t>i</w:t>
+      </w:r>
+      <w:proofErr w:type="spellEnd"/>
+      <w:r>
+        <w:rPr>
+          <w:rFonts w:ascii="Courier" w:hAnsi="Courier" w:cs="Times New Roman"/>
+          <w:sz w:val="24"/>
+        </w:rPr>
+        <w:t xml:space="preserve"> in pins:</w:t>
+      </w:r>
+    </w:p>
+    <w:p>
+      <w:pPr>
+        <w:rPr>
+          <w:rFonts w:ascii="Courier" w:hAnsi="Courier" w:cs="Times New Roman"/>
+          <w:sz w:val="24"/>
+        </w:rPr>
+      </w:pPr>
+      <w:r>
+        <w:rPr>
+          <w:rFonts w:ascii="Courier" w:hAnsi="Courier" w:cs="Times New Roman"/>
+          <w:sz w:val="24"/>
+        </w:rPr>
+        <w:tab/>
+      </w:r>
+      <w:proofErr w:type="spellStart"/>
+      <w:r>
+        <w:rPr>
+          <w:rFonts w:ascii="Courier" w:hAnsi="Courier" w:cs="Times New Roman"/>
+          <w:sz w:val="24"/>
+        </w:rPr>
+        <w:t>GPIO.setup</w:t>
+      </w:r>
+      <w:proofErr w:type="spellEnd"/>
+      <w:r>
+        <w:rPr>
+          <w:rFonts w:ascii="Courier" w:hAnsi="Courier" w:cs="Times New Roman"/>
+          <w:sz w:val="24"/>
+        </w:rPr>
+        <w:t>(pins[</w:t>
+      </w:r>
+      <w:proofErr w:type="spellStart"/>
+      <w:r>
+        <w:rPr>
+          <w:rFonts w:ascii="Courier" w:hAnsi="Courier" w:cs="Times New Roman"/>
+          <w:sz w:val="24"/>
+        </w:rPr>
+        <w:t>i</w:t>
+      </w:r>
+      <w:proofErr w:type="spellEnd"/>
+      <w:r>
+        <w:rPr>
+          <w:rFonts w:ascii="Courier" w:hAnsi="Courier" w:cs="Times New Roman"/>
+          <w:sz w:val="24"/>
+        </w:rPr>
+        <w:t xml:space="preserve">], </w:t>
+      </w:r>
+      <w:proofErr w:type="gramStart"/>
+      <w:r>
+        <w:rPr>
+          <w:rFonts w:ascii="Courier" w:hAnsi="Courier" w:cs="Times New Roman"/>
+          <w:sz w:val="24"/>
+        </w:rPr>
+        <w:t xml:space="preserve">GPIO.OUT)   </w:t>
+      </w:r>
+      <w:proofErr w:type="gramEnd"/>
+      <w:r>
+        <w:rPr>
+          <w:rFonts w:ascii="Courier" w:hAnsi="Courier" w:cs="Times New Roman"/>
+          <w:sz w:val="24"/>
+        </w:rPr>
+        <w:t># Set pins' mode is output</w:t>
+      </w:r>
+    </w:p>
+    <w:p>
+      <w:pPr>
+        <w:rPr>
+          <w:rFonts w:ascii="Courier" w:hAnsi="Courier" w:cs="Times New Roman"/>
+          <w:sz w:val="24"/>
+        </w:rPr>
+      </w:pPr>
+    </w:p>
+    <w:p>
+      <w:pPr>
+        <w:rPr>
+          <w:rFonts w:ascii="Courier" w:hAnsi="Courier" w:cs="Times New Roman"/>
+          <w:sz w:val="24"/>
+        </w:rPr>
+      </w:pPr>
+    </w:p>
+    <w:p>
+      <w:pPr>
+        <w:rPr>
+          <w:rFonts w:ascii="Courier" w:hAnsi="Courier" w:cs="Times New Roman"/>
+          <w:sz w:val="24"/>
+        </w:rPr>
+      </w:pPr>
+      <w:proofErr w:type="spellStart"/>
+      <w:r>
+        <w:rPr>
+          <w:rFonts w:ascii="Courier" w:hAnsi="Courier" w:cs="Times New Roman"/>
+          <w:sz w:val="24"/>
+        </w:rPr>
+        <w:t>p_R</w:t>
+      </w:r>
+      <w:proofErr w:type="spellEnd"/>
+      <w:r>
+        <w:rPr>
+          <w:rFonts w:ascii="Courier" w:hAnsi="Courier" w:cs="Times New Roman"/>
+          <w:sz w:val="24"/>
+        </w:rPr>
+        <w:t xml:space="preserve"> = GPIO.PWM(pins['</w:t>
+      </w:r>
+      <w:proofErr w:type="spellStart"/>
+      <w:r>
+        <w:rPr>
+          <w:rFonts w:ascii="Courier" w:hAnsi="Courier" w:cs="Times New Roman"/>
+          <w:sz w:val="24"/>
+        </w:rPr>
+        <w:t>pin_R</w:t>
+      </w:r>
+      <w:proofErr w:type="spellEnd"/>
+      <w:r>
+        <w:rPr>
+          <w:rFonts w:ascii="Courier" w:hAnsi="Courier" w:cs="Times New Roman"/>
+          <w:sz w:val="24"/>
+        </w:rPr>
+        <w:t>'], 2000</w:t>
+      </w:r>
+      <w:proofErr w:type="gramStart"/>
+      <w:r>
+        <w:rPr>
+          <w:rFonts w:ascii="Courier" w:hAnsi="Courier" w:cs="Times New Roman"/>
+          <w:sz w:val="24"/>
+        </w:rPr>
+        <w:t>)  #</w:t>
+      </w:r>
+      <w:proofErr w:type="gramEnd"/>
+      <w:r>
+        <w:rPr>
+          <w:rFonts w:ascii="Courier" w:hAnsi="Courier" w:cs="Times New Roman"/>
+          <w:sz w:val="24"/>
+        </w:rPr>
+        <w:t xml:space="preserve"> set </w:t>
+      </w:r>
+      <w:proofErr w:type="spellStart"/>
+      <w:r>
+        <w:rPr>
+          <w:rFonts w:ascii="Courier" w:hAnsi="Courier" w:cs="Times New Roman"/>
+          <w:sz w:val="24"/>
+        </w:rPr>
+        <w:t>Frequece</w:t>
+      </w:r>
+      <w:proofErr w:type="spellEnd"/>
+      <w:r>
+        <w:rPr>
+          <w:rFonts w:ascii="Courier" w:hAnsi="Courier" w:cs="Times New Roman"/>
+          <w:sz w:val="24"/>
+        </w:rPr>
+        <w:t xml:space="preserve"> to 2KHz</w:t>
+      </w:r>
+    </w:p>
+    <w:p>
+      <w:pPr>
+        <w:rPr>
+          <w:rFonts w:ascii="Courier" w:hAnsi="Courier" w:cs="Times New Roman"/>
+          <w:sz w:val="24"/>
+        </w:rPr>
+      </w:pPr>
+      <w:proofErr w:type="spellStart"/>
+      <w:r>
+        <w:rPr>
+          <w:rFonts w:ascii="Courier" w:hAnsi="Courier" w:cs="Times New Roman"/>
+          <w:sz w:val="24"/>
+        </w:rPr>
+        <w:t>p_G</w:t>
+      </w:r>
+      <w:proofErr w:type="spellEnd"/>
+      <w:r>
+        <w:rPr>
+          <w:rFonts w:ascii="Courier" w:hAnsi="Courier" w:cs="Times New Roman"/>
+          <w:sz w:val="24"/>
+        </w:rPr>
+        <w:t xml:space="preserve"> = GPIO.PWM(pins['</w:t>
+      </w:r>
+      <w:proofErr w:type="spellStart"/>
+      <w:r>
+        <w:rPr>
+          <w:rFonts w:ascii="Courier" w:hAnsi="Courier" w:cs="Times New Roman"/>
+          <w:sz w:val="24"/>
+        </w:rPr>
+        <w:t>pin_G</w:t>
+      </w:r>
+      <w:proofErr w:type="spellEnd"/>
+      <w:r>
+        <w:rPr>
+          <w:rFonts w:ascii="Courier" w:hAnsi="Courier" w:cs="Times New Roman"/>
+          <w:sz w:val="24"/>
+        </w:rPr>
+        <w:t>'], 2000)</w:t>
+      </w:r>
+    </w:p>
+    <w:p>
+      <w:pPr>
+        <w:rPr>
+          <w:rFonts w:ascii="Courier" w:hAnsi="Courier" w:cs="Times New Roman"/>
+          <w:sz w:val="24"/>
+        </w:rPr>
+      </w:pPr>
+    </w:p>
+    <w:p>
+      <w:pPr>
+        <w:rPr>
+          <w:rFonts w:ascii="Courier" w:hAnsi="Courier" w:cs="Times New Roman"/>
+          <w:sz w:val="24"/>
+        </w:rPr>
+      </w:pPr>
+      <w:proofErr w:type="spellStart"/>
+      <w:r>
+        <w:rPr>
+          <w:rFonts w:ascii="Courier" w:hAnsi="Courier" w:cs="Times New Roman"/>
+          <w:sz w:val="24"/>
+        </w:rPr>
+        <w:t>p_</w:t>
+      </w:r>
+      <w:proofErr w:type="gramStart"/>
+      <w:r>
+        <w:rPr>
+          <w:rFonts w:ascii="Courier" w:hAnsi="Courier" w:cs="Times New Roman"/>
+          <w:sz w:val="24"/>
+        </w:rPr>
+        <w:t>R.start</w:t>
+      </w:r>
+      <w:proofErr w:type="spellEnd"/>
+      <w:proofErr w:type="gramEnd"/>
+      <w:r>
+        <w:rPr>
+          <w:rFonts w:ascii="Courier" w:hAnsi="Courier" w:cs="Times New Roman"/>
+          <w:sz w:val="24"/>
+        </w:rPr>
+        <w:t>(0)      # Initial duty Cycle = 0(</w:t>
+      </w:r>
+      <w:proofErr w:type="spellStart"/>
+      <w:r>
+        <w:rPr>
+          <w:rFonts w:ascii="Courier" w:hAnsi="Courier" w:cs="Times New Roman"/>
+          <w:sz w:val="24"/>
+        </w:rPr>
+        <w:t>leds</w:t>
+      </w:r>
+      <w:proofErr w:type="spellEnd"/>
+      <w:r>
+        <w:rPr>
+          <w:rFonts w:ascii="Courier" w:hAnsi="Courier" w:cs="Times New Roman"/>
+          <w:sz w:val="24"/>
+        </w:rPr>
+        <w:t xml:space="preserve"> off)</w:t>
+      </w:r>
+    </w:p>
+    <w:p>
+      <w:pPr>
+        <w:rPr>
+          <w:rFonts w:ascii="Courier" w:hAnsi="Courier" w:cs="Times New Roman"/>
+          <w:sz w:val="24"/>
+        </w:rPr>
+      </w:pPr>
+      <w:proofErr w:type="spellStart"/>
       <w:r>
         <w:rPr>
           <w:rFonts w:ascii="Courier" w:hAnsi="Courier" w:cs="Times New Roman"/>
           <w:sz w:val="24"/>
         </w:rPr>
         <w:lastRenderedPageBreak/>
-        <w:t>def map(x, in_min, in_max, out_min, out_max):</w:t>
-      </w:r>
-    </w:p>
-    <w:p>
-      <w:pPr>
-        <w:rPr>
-          <w:rFonts w:ascii="Courier" w:hAnsi="Courier" w:cs="Times New Roman"/>
-          <w:sz w:val="24"/>
-        </w:rPr>
-      </w:pPr>
-      <w:r>
-        <w:rPr>
-          <w:rFonts w:ascii="Courier" w:hAnsi="Courier" w:cs="Times New Roman"/>
-          <w:sz w:val="24"/>
-        </w:rPr>
-        <w:tab/>
-        <w:t>return (x - in_min) * (out_max - out_min) / (in_max - in_min) + out_min</w:t>
-      </w:r>
-    </w:p>
-    <w:p>
-      <w:pPr>
-        <w:rPr>
-          <w:rFonts w:ascii="Courier" w:hAnsi="Courier" w:cs="Times New Roman"/>
-          <w:sz w:val="24"/>
-        </w:rPr>
-      </w:pPr>
-    </w:p>
-    <w:p>
-      <w:pPr>
-        <w:rPr>
-          <w:rFonts w:ascii="Courier" w:hAnsi="Courier" w:cs="Times New Roman"/>
-          <w:sz w:val="24"/>
-        </w:rPr>
-      </w:pPr>
-      <w:r>
-        <w:rPr>
-          <w:rFonts w:ascii="Courier" w:hAnsi="Courier" w:cs="Times New Roman"/>
-          <w:sz w:val="24"/>
-        </w:rPr>
-        <w:t xml:space="preserve">def setColor(col):   </w:t>
-      </w:r>
-    </w:p>
-    <w:p>
-      <w:pPr>
-        <w:rPr>
-          <w:rFonts w:ascii="Courier" w:hAnsi="Courier" w:cs="Times New Roman"/>
-          <w:sz w:val="24"/>
-        </w:rPr>
-      </w:pPr>
-      <w:r>
-        <w:rPr>
-          <w:rFonts w:ascii="Courier" w:hAnsi="Courier" w:cs="Times New Roman"/>
-          <w:sz w:val="24"/>
-        </w:rPr>
-        <w:tab/>
-        <w:t>R_val = (col &amp; 0xFF00) &gt;&gt; 8</w:t>
-      </w:r>
-    </w:p>
-    <w:p>
-      <w:pPr>
-        <w:rPr>
-          <w:rFonts w:ascii="Courier" w:hAnsi="Courier" w:cs="Times New Roman"/>
-          <w:sz w:val="24"/>
-        </w:rPr>
-      </w:pPr>
-      <w:r>
-        <w:rPr>
-          <w:rFonts w:ascii="Courier" w:hAnsi="Courier" w:cs="Times New Roman"/>
-          <w:sz w:val="24"/>
-        </w:rPr>
-        <w:tab/>
-        <w:t>G_val = (col &amp; 0x00FF) &gt;&gt; 0</w:t>
-      </w:r>
-    </w:p>
-    <w:p>
-      <w:pPr>
-        <w:rPr>
-          <w:rFonts w:ascii="Courier" w:hAnsi="Courier" w:cs="Times New Roman"/>
-          <w:sz w:val="24"/>
-        </w:rPr>
-      </w:pPr>
-      <w:r>
-        <w:rPr>
-          <w:rFonts w:ascii="Courier" w:hAnsi="Courier" w:cs="Times New Roman"/>
-          <w:sz w:val="24"/>
-        </w:rPr>
-        <w:tab/>
-      </w:r>
-    </w:p>
-    <w:p>
-      <w:pPr>
-        <w:rPr>
-          <w:rFonts w:ascii="Courier" w:hAnsi="Courier" w:cs="Times New Roman"/>
-          <w:sz w:val="24"/>
-        </w:rPr>
-      </w:pPr>
-      <w:r>
-        <w:rPr>
-          <w:rFonts w:ascii="Courier" w:hAnsi="Courier" w:cs="Times New Roman"/>
-          <w:sz w:val="24"/>
-        </w:rPr>
-        <w:tab/>
-        <w:t>R_val = map(R_val, 0, 255, 0, 100)</w:t>
-      </w:r>
-    </w:p>
-    <w:p>
-      <w:pPr>
-        <w:rPr>
-          <w:rFonts w:ascii="Courier" w:hAnsi="Courier" w:cs="Times New Roman"/>
-          <w:sz w:val="24"/>
-        </w:rPr>
-      </w:pPr>
-      <w:r>
-        <w:rPr>
-          <w:rFonts w:ascii="Courier" w:hAnsi="Courier" w:cs="Times New Roman"/>
-          <w:sz w:val="24"/>
-        </w:rPr>
-        <w:tab/>
-        <w:t>G_val = map(G_val, 0, 255, 0, 100)</w:t>
-      </w:r>
-    </w:p>
-    <w:p>
-      <w:pPr>
-        <w:rPr>
-          <w:rFonts w:ascii="Courier" w:hAnsi="Courier" w:cs="Times New Roman"/>
-          <w:sz w:val="24"/>
-        </w:rPr>
-      </w:pPr>
-      <w:r>
-        <w:rPr>
-          <w:rFonts w:ascii="Courier" w:hAnsi="Courier" w:cs="Times New Roman"/>
-          <w:sz w:val="24"/>
-        </w:rPr>
-        <w:tab/>
-      </w:r>
-    </w:p>
-    <w:p>
-      <w:pPr>
-        <w:rPr>
-          <w:rFonts w:ascii="Courier" w:hAnsi="Courier" w:cs="Times New Roman"/>
-          <w:sz w:val="24"/>
-        </w:rPr>
-      </w:pPr>
-      <w:r>
-        <w:rPr>
-          <w:rFonts w:ascii="Courier" w:hAnsi="Courier" w:cs="Times New Roman"/>
-          <w:sz w:val="24"/>
-        </w:rPr>
-        <w:tab/>
-        <w:t>p_R.ChangeDutyCycle(R_val)     # Change duty cycle</w:t>
-      </w:r>
-    </w:p>
-    <w:p>
-      <w:pPr>
-        <w:rPr>
-          <w:rFonts w:ascii="Courier" w:hAnsi="Courier" w:cs="Times New Roman"/>
-          <w:sz w:val="24"/>
-        </w:rPr>
-      </w:pPr>
-      <w:r>
-        <w:rPr>
-          <w:rFonts w:ascii="Courier" w:hAnsi="Courier" w:cs="Times New Roman"/>
-          <w:sz w:val="24"/>
-        </w:rPr>
-        <w:tab/>
-        <w:t>p_G.ChangeDutyCycle(G_val)</w:t>
+        <w:t>p_</w:t>
+      </w:r>
+      <w:proofErr w:type="gramStart"/>
+      <w:r>
+        <w:rPr>
+          <w:rFonts w:ascii="Courier" w:hAnsi="Courier" w:cs="Times New Roman"/>
+          <w:sz w:val="24"/>
+        </w:rPr>
+        <w:t>G.start</w:t>
+      </w:r>
+      <w:proofErr w:type="spellEnd"/>
+      <w:proofErr w:type="gramEnd"/>
+      <w:r>
+        <w:rPr>
+          <w:rFonts w:ascii="Courier" w:hAnsi="Courier" w:cs="Times New Roman"/>
+          <w:sz w:val="24"/>
+        </w:rPr>
+        <w:t>(0)</w:t>
+      </w:r>
+    </w:p>
+    <w:p>
+      <w:pPr>
+        <w:rPr>
+          <w:rFonts w:ascii="Courier" w:hAnsi="Courier" w:cs="Times New Roman"/>
+          <w:sz w:val="24"/>
+        </w:rPr>
+      </w:pPr>
+    </w:p>
+    <w:p>
+      <w:pPr>
+        <w:rPr>
+          <w:rFonts w:ascii="Courier" w:hAnsi="Courier" w:cs="Times New Roman"/>
+          <w:sz w:val="24"/>
+        </w:rPr>
+      </w:pPr>
+      <w:proofErr w:type="spellStart"/>
+      <w:r>
+        <w:rPr>
+          <w:rFonts w:ascii="Courier" w:hAnsi="Courier" w:cs="Times New Roman"/>
+          <w:sz w:val="24"/>
+        </w:rPr>
+        <w:t>def</w:t>
+      </w:r>
+      <w:proofErr w:type="spellEnd"/>
+      <w:r>
+        <w:rPr>
+          <w:rFonts w:ascii="Courier" w:hAnsi="Courier" w:cs="Times New Roman"/>
+          <w:sz w:val="24"/>
+        </w:rPr>
+        <w:t xml:space="preserve"> </w:t>
+      </w:r>
+      <w:proofErr w:type="gramStart"/>
+      <w:r>
+        <w:rPr>
+          <w:rFonts w:ascii="Courier" w:hAnsi="Courier" w:cs="Times New Roman"/>
+          <w:sz w:val="24"/>
+        </w:rPr>
+        <w:t>map(</w:t>
+      </w:r>
+      <w:proofErr w:type="gramEnd"/>
+      <w:r>
+        <w:rPr>
+          <w:rFonts w:ascii="Courier" w:hAnsi="Courier" w:cs="Times New Roman"/>
+          <w:sz w:val="24"/>
+        </w:rPr>
+        <w:t xml:space="preserve">x, </w:t>
+      </w:r>
+      <w:proofErr w:type="spellStart"/>
+      <w:r>
+        <w:rPr>
+          <w:rFonts w:ascii="Courier" w:hAnsi="Courier" w:cs="Times New Roman"/>
+          <w:sz w:val="24"/>
+        </w:rPr>
+        <w:t>in_min</w:t>
+      </w:r>
+      <w:proofErr w:type="spellEnd"/>
+      <w:r>
+        <w:rPr>
+          <w:rFonts w:ascii="Courier" w:hAnsi="Courier" w:cs="Times New Roman"/>
+          <w:sz w:val="24"/>
+        </w:rPr>
+        <w:t xml:space="preserve">, </w:t>
+      </w:r>
+      <w:proofErr w:type="spellStart"/>
+      <w:r>
+        <w:rPr>
+          <w:rFonts w:ascii="Courier" w:hAnsi="Courier" w:cs="Times New Roman"/>
+          <w:sz w:val="24"/>
+        </w:rPr>
+        <w:t>in_max</w:t>
+      </w:r>
+      <w:proofErr w:type="spellEnd"/>
+      <w:r>
+        <w:rPr>
+          <w:rFonts w:ascii="Courier" w:hAnsi="Courier" w:cs="Times New Roman"/>
+          <w:sz w:val="24"/>
+        </w:rPr>
+        <w:t xml:space="preserve">, </w:t>
+      </w:r>
+      <w:proofErr w:type="spellStart"/>
+      <w:r>
+        <w:rPr>
+          <w:rFonts w:ascii="Courier" w:hAnsi="Courier" w:cs="Times New Roman"/>
+          <w:sz w:val="24"/>
+        </w:rPr>
+        <w:t>out_min</w:t>
+      </w:r>
+      <w:proofErr w:type="spellEnd"/>
+      <w:r>
+        <w:rPr>
+          <w:rFonts w:ascii="Courier" w:hAnsi="Courier" w:cs="Times New Roman"/>
+          <w:sz w:val="24"/>
+        </w:rPr>
+        <w:t xml:space="preserve">, </w:t>
+      </w:r>
+      <w:proofErr w:type="spellStart"/>
+      <w:r>
+        <w:rPr>
+          <w:rFonts w:ascii="Courier" w:hAnsi="Courier" w:cs="Times New Roman"/>
+          <w:sz w:val="24"/>
+        </w:rPr>
+        <w:t>out_max</w:t>
+      </w:r>
+      <w:proofErr w:type="spellEnd"/>
+      <w:r>
+        <w:rPr>
+          <w:rFonts w:ascii="Courier" w:hAnsi="Courier" w:cs="Times New Roman"/>
+          <w:sz w:val="24"/>
+        </w:rPr>
+        <w:t>):</w:t>
+      </w:r>
+    </w:p>
+    <w:p>
+      <w:pPr>
+        <w:rPr>
+          <w:rFonts w:ascii="Courier" w:hAnsi="Courier" w:cs="Times New Roman"/>
+          <w:sz w:val="24"/>
+        </w:rPr>
+      </w:pPr>
+      <w:r>
+        <w:rPr>
+          <w:rFonts w:ascii="Courier" w:hAnsi="Courier" w:cs="Times New Roman"/>
+          <w:sz w:val="24"/>
+        </w:rPr>
+        <w:tab/>
+        <w:t xml:space="preserve">return (x - </w:t>
+      </w:r>
+      <w:proofErr w:type="spellStart"/>
+      <w:r>
+        <w:rPr>
+          <w:rFonts w:ascii="Courier" w:hAnsi="Courier" w:cs="Times New Roman"/>
+          <w:sz w:val="24"/>
+        </w:rPr>
+        <w:t>in_min</w:t>
+      </w:r>
+      <w:proofErr w:type="spellEnd"/>
+      <w:r>
+        <w:rPr>
+          <w:rFonts w:ascii="Courier" w:hAnsi="Courier" w:cs="Times New Roman"/>
+          <w:sz w:val="24"/>
+        </w:rPr>
+        <w:t>) * (</w:t>
+      </w:r>
+      <w:proofErr w:type="spellStart"/>
+      <w:r>
+        <w:rPr>
+          <w:rFonts w:ascii="Courier" w:hAnsi="Courier" w:cs="Times New Roman"/>
+          <w:sz w:val="24"/>
+        </w:rPr>
+        <w:t>out_max</w:t>
+      </w:r>
+      <w:proofErr w:type="spellEnd"/>
+      <w:r>
+        <w:rPr>
+          <w:rFonts w:ascii="Courier" w:hAnsi="Courier" w:cs="Times New Roman"/>
+          <w:sz w:val="24"/>
+        </w:rPr>
+        <w:t xml:space="preserve"> - </w:t>
+      </w:r>
+      <w:proofErr w:type="spellStart"/>
+      <w:r>
+        <w:rPr>
+          <w:rFonts w:ascii="Courier" w:hAnsi="Courier" w:cs="Times New Roman"/>
+          <w:sz w:val="24"/>
+        </w:rPr>
+        <w:t>out_min</w:t>
+      </w:r>
+      <w:proofErr w:type="spellEnd"/>
+      <w:r>
+        <w:rPr>
+          <w:rFonts w:ascii="Courier" w:hAnsi="Courier" w:cs="Times New Roman"/>
+          <w:sz w:val="24"/>
+        </w:rPr>
+        <w:t>) / (</w:t>
+      </w:r>
+      <w:proofErr w:type="spellStart"/>
+      <w:r>
+        <w:rPr>
+          <w:rFonts w:ascii="Courier" w:hAnsi="Courier" w:cs="Times New Roman"/>
+          <w:sz w:val="24"/>
+        </w:rPr>
+        <w:t>in_max</w:t>
+      </w:r>
+      <w:proofErr w:type="spellEnd"/>
+      <w:r>
+        <w:rPr>
+          <w:rFonts w:ascii="Courier" w:hAnsi="Courier" w:cs="Times New Roman"/>
+          <w:sz w:val="24"/>
+        </w:rPr>
+        <w:t xml:space="preserve"> - </w:t>
+      </w:r>
+      <w:proofErr w:type="spellStart"/>
+      <w:r>
+        <w:rPr>
+          <w:rFonts w:ascii="Courier" w:hAnsi="Courier" w:cs="Times New Roman"/>
+          <w:sz w:val="24"/>
+        </w:rPr>
+        <w:t>in_min</w:t>
+      </w:r>
+      <w:proofErr w:type="spellEnd"/>
+      <w:r>
+        <w:rPr>
+          <w:rFonts w:ascii="Courier" w:hAnsi="Courier" w:cs="Times New Roman"/>
+          <w:sz w:val="24"/>
+        </w:rPr>
+        <w:t xml:space="preserve">) + </w:t>
+      </w:r>
+      <w:proofErr w:type="spellStart"/>
+      <w:r>
+        <w:rPr>
+          <w:rFonts w:ascii="Courier" w:hAnsi="Courier" w:cs="Times New Roman"/>
+          <w:sz w:val="24"/>
+        </w:rPr>
+        <w:t>out_min</w:t>
+      </w:r>
+      <w:proofErr w:type="spellEnd"/>
+    </w:p>
+    <w:p>
+      <w:pPr>
+        <w:rPr>
+          <w:rFonts w:ascii="Courier" w:hAnsi="Courier" w:cs="Times New Roman"/>
+          <w:sz w:val="24"/>
+        </w:rPr>
+      </w:pPr>
+    </w:p>
+    <w:p>
+      <w:pPr>
+        <w:rPr>
+          <w:rFonts w:ascii="Courier" w:hAnsi="Courier" w:cs="Times New Roman"/>
+          <w:sz w:val="24"/>
+        </w:rPr>
+      </w:pPr>
+      <w:proofErr w:type="spellStart"/>
+      <w:r>
+        <w:rPr>
+          <w:rFonts w:ascii="Courier" w:hAnsi="Courier" w:cs="Times New Roman"/>
+          <w:sz w:val="24"/>
+        </w:rPr>
+        <w:t>def</w:t>
+      </w:r>
+      <w:proofErr w:type="spellEnd"/>
+      <w:r>
+        <w:rPr>
+          <w:rFonts w:ascii="Courier" w:hAnsi="Courier" w:cs="Times New Roman"/>
+          <w:sz w:val="24"/>
+        </w:rPr>
+        <w:t xml:space="preserve"> </w:t>
+      </w:r>
+      <w:proofErr w:type="spellStart"/>
+      <w:r>
+        <w:rPr>
+          <w:rFonts w:ascii="Courier" w:hAnsi="Courier" w:cs="Times New Roman"/>
+          <w:sz w:val="24"/>
+        </w:rPr>
+        <w:t>setColor</w:t>
+      </w:r>
+      <w:proofErr w:type="spellEnd"/>
+      <w:r>
+        <w:rPr>
+          <w:rFonts w:ascii="Courier" w:hAnsi="Courier" w:cs="Times New Roman"/>
+          <w:sz w:val="24"/>
+        </w:rPr>
+        <w:t xml:space="preserve">(col):   </w:t>
+      </w:r>
+    </w:p>
+    <w:p>
+      <w:pPr>
+        <w:rPr>
+          <w:rFonts w:ascii="Courier" w:hAnsi="Courier" w:cs="Times New Roman"/>
+          <w:sz w:val="24"/>
+        </w:rPr>
+      </w:pPr>
+      <w:r>
+        <w:rPr>
+          <w:rFonts w:ascii="Courier" w:hAnsi="Courier" w:cs="Times New Roman"/>
+          <w:sz w:val="24"/>
+        </w:rPr>
+        <w:tab/>
+      </w:r>
+      <w:proofErr w:type="spellStart"/>
+      <w:r>
+        <w:rPr>
+          <w:rFonts w:ascii="Courier" w:hAnsi="Courier" w:cs="Times New Roman"/>
+          <w:sz w:val="24"/>
+        </w:rPr>
+        <w:t>R_val</w:t>
+      </w:r>
+      <w:proofErr w:type="spellEnd"/>
+      <w:r>
+        <w:rPr>
+          <w:rFonts w:ascii="Courier" w:hAnsi="Courier" w:cs="Times New Roman"/>
+          <w:sz w:val="24"/>
+        </w:rPr>
+        <w:t xml:space="preserve"> = (col &amp; 0xFF00) &gt;&gt; 8</w:t>
+      </w:r>
+    </w:p>
+    <w:p>
+      <w:pPr>
+        <w:rPr>
+          <w:rFonts w:ascii="Courier" w:hAnsi="Courier" w:cs="Times New Roman"/>
+          <w:sz w:val="24"/>
+        </w:rPr>
+      </w:pPr>
+      <w:r>
+        <w:rPr>
+          <w:rFonts w:ascii="Courier" w:hAnsi="Courier" w:cs="Times New Roman"/>
+          <w:sz w:val="24"/>
+        </w:rPr>
+        <w:tab/>
+      </w:r>
+      <w:proofErr w:type="spellStart"/>
+      <w:r>
+        <w:rPr>
+          <w:rFonts w:ascii="Courier" w:hAnsi="Courier" w:cs="Times New Roman"/>
+          <w:sz w:val="24"/>
+        </w:rPr>
+        <w:t>G_val</w:t>
+      </w:r>
+      <w:proofErr w:type="spellEnd"/>
+      <w:r>
+        <w:rPr>
+          <w:rFonts w:ascii="Courier" w:hAnsi="Courier" w:cs="Times New Roman"/>
+          <w:sz w:val="24"/>
+        </w:rPr>
+        <w:t xml:space="preserve"> = (col &amp; 0x00FF) &gt;&gt; 0</w:t>
+      </w:r>
+    </w:p>
+    <w:p>
+      <w:pPr>
+        <w:rPr>
+          <w:rFonts w:ascii="Courier" w:hAnsi="Courier" w:cs="Times New Roman"/>
+          <w:sz w:val="24"/>
+        </w:rPr>
+      </w:pPr>
+      <w:r>
+        <w:rPr>
+          <w:rFonts w:ascii="Courier" w:hAnsi="Courier" w:cs="Times New Roman"/>
+          <w:sz w:val="24"/>
+        </w:rPr>
+        <w:tab/>
+      </w:r>
+    </w:p>
+    <w:p>
+      <w:pPr>
+        <w:rPr>
+          <w:rFonts w:ascii="Courier" w:hAnsi="Courier" w:cs="Times New Roman"/>
+          <w:sz w:val="24"/>
+        </w:rPr>
+      </w:pPr>
+      <w:r>
+        <w:rPr>
+          <w:rFonts w:ascii="Courier" w:hAnsi="Courier" w:cs="Times New Roman"/>
+          <w:sz w:val="24"/>
+        </w:rPr>
+        <w:tab/>
+      </w:r>
+      <w:proofErr w:type="spellStart"/>
+      <w:r>
+        <w:rPr>
+          <w:rFonts w:ascii="Courier" w:hAnsi="Courier" w:cs="Times New Roman"/>
+          <w:sz w:val="24"/>
+        </w:rPr>
+        <w:t>R_val</w:t>
+      </w:r>
+      <w:proofErr w:type="spellEnd"/>
+      <w:r>
+        <w:rPr>
+          <w:rFonts w:ascii="Courier" w:hAnsi="Courier" w:cs="Times New Roman"/>
+          <w:sz w:val="24"/>
+        </w:rPr>
+        <w:t xml:space="preserve"> = </w:t>
+      </w:r>
+      <w:proofErr w:type="gramStart"/>
+      <w:r>
+        <w:rPr>
+          <w:rFonts w:ascii="Courier" w:hAnsi="Courier" w:cs="Times New Roman"/>
+          <w:sz w:val="24"/>
+        </w:rPr>
+        <w:t>map(</w:t>
+      </w:r>
+      <w:proofErr w:type="spellStart"/>
+      <w:proofErr w:type="gramEnd"/>
+      <w:r>
+        <w:rPr>
+          <w:rFonts w:ascii="Courier" w:hAnsi="Courier" w:cs="Times New Roman"/>
+          <w:sz w:val="24"/>
+        </w:rPr>
+        <w:t>R_val</w:t>
+      </w:r>
+      <w:proofErr w:type="spellEnd"/>
+      <w:r>
+        <w:rPr>
+          <w:rFonts w:ascii="Courier" w:hAnsi="Courier" w:cs="Times New Roman"/>
+          <w:sz w:val="24"/>
+        </w:rPr>
+        <w:t>, 0, 255, 0, 100)</w:t>
+      </w:r>
+    </w:p>
+    <w:p>
+      <w:pPr>
+        <w:rPr>
+          <w:rFonts w:ascii="Courier" w:hAnsi="Courier" w:cs="Times New Roman"/>
+          <w:sz w:val="24"/>
+        </w:rPr>
+      </w:pPr>
+      <w:r>
+        <w:rPr>
+          <w:rFonts w:ascii="Courier" w:hAnsi="Courier" w:cs="Times New Roman"/>
+          <w:sz w:val="24"/>
+        </w:rPr>
+        <w:tab/>
+      </w:r>
+      <w:proofErr w:type="spellStart"/>
+      <w:r>
+        <w:rPr>
+          <w:rFonts w:ascii="Courier" w:hAnsi="Courier" w:cs="Times New Roman"/>
+          <w:sz w:val="24"/>
+        </w:rPr>
+        <w:t>G_val</w:t>
+      </w:r>
+      <w:proofErr w:type="spellEnd"/>
+      <w:r>
+        <w:rPr>
+          <w:rFonts w:ascii="Courier" w:hAnsi="Courier" w:cs="Times New Roman"/>
+          <w:sz w:val="24"/>
+        </w:rPr>
+        <w:t xml:space="preserve"> = </w:t>
+      </w:r>
+      <w:proofErr w:type="gramStart"/>
+      <w:r>
+        <w:rPr>
+          <w:rFonts w:ascii="Courier" w:hAnsi="Courier" w:cs="Times New Roman"/>
+          <w:sz w:val="24"/>
+        </w:rPr>
+        <w:t>map(</w:t>
+      </w:r>
+      <w:proofErr w:type="spellStart"/>
+      <w:proofErr w:type="gramEnd"/>
+      <w:r>
+        <w:rPr>
+          <w:rFonts w:ascii="Courier" w:hAnsi="Courier" w:cs="Times New Roman"/>
+          <w:sz w:val="24"/>
+        </w:rPr>
+        <w:t>G_val</w:t>
+      </w:r>
+      <w:proofErr w:type="spellEnd"/>
+      <w:r>
+        <w:rPr>
+          <w:rFonts w:ascii="Courier" w:hAnsi="Courier" w:cs="Times New Roman"/>
+          <w:sz w:val="24"/>
+        </w:rPr>
+        <w:t>, 0, 255, 0, 100)</w:t>
+      </w:r>
+    </w:p>
+    <w:p>
+      <w:pPr>
+        <w:rPr>
+          <w:rFonts w:ascii="Courier" w:hAnsi="Courier" w:cs="Times New Roman"/>
+          <w:sz w:val="24"/>
+        </w:rPr>
+      </w:pPr>
+      <w:r>
+        <w:rPr>
+          <w:rFonts w:ascii="Courier" w:hAnsi="Courier" w:cs="Times New Roman"/>
+          <w:sz w:val="24"/>
+        </w:rPr>
+        <w:tab/>
+      </w:r>
+    </w:p>
+    <w:p>
+      <w:pPr>
+        <w:rPr>
+          <w:rFonts w:ascii="Courier" w:hAnsi="Courier" w:cs="Times New Roman"/>
+          <w:sz w:val="24"/>
+        </w:rPr>
+      </w:pPr>
+      <w:r>
+        <w:rPr>
+          <w:rFonts w:ascii="Courier" w:hAnsi="Courier" w:cs="Times New Roman"/>
+          <w:sz w:val="24"/>
+        </w:rPr>
+        <w:tab/>
+      </w:r>
+      <w:proofErr w:type="spellStart"/>
+      <w:r>
+        <w:rPr>
+          <w:rFonts w:ascii="Courier" w:hAnsi="Courier" w:cs="Times New Roman"/>
+          <w:sz w:val="24"/>
+        </w:rPr>
+        <w:t>p_</w:t>
+      </w:r>
+      <w:proofErr w:type="gramStart"/>
+      <w:r>
+        <w:rPr>
+          <w:rFonts w:ascii="Courier" w:hAnsi="Courier" w:cs="Times New Roman"/>
+          <w:sz w:val="24"/>
+        </w:rPr>
+        <w:t>R.ChangeDutyCycle</w:t>
+      </w:r>
+      <w:proofErr w:type="spellEnd"/>
+      <w:proofErr w:type="gramEnd"/>
+      <w:r>
+        <w:rPr>
+          <w:rFonts w:ascii="Courier" w:hAnsi="Courier" w:cs="Times New Roman"/>
+          <w:sz w:val="24"/>
+        </w:rPr>
+        <w:t>(</w:t>
+      </w:r>
+      <w:proofErr w:type="spellStart"/>
+      <w:r>
+        <w:rPr>
+          <w:rFonts w:ascii="Courier" w:hAnsi="Courier" w:cs="Times New Roman"/>
+          <w:sz w:val="24"/>
+        </w:rPr>
+        <w:t>R_val</w:t>
+      </w:r>
+      <w:proofErr w:type="spellEnd"/>
+      <w:r>
+        <w:rPr>
+          <w:rFonts w:ascii="Courier" w:hAnsi="Courier" w:cs="Times New Roman"/>
+          <w:sz w:val="24"/>
+        </w:rPr>
+        <w:t>)     # Change duty cycle</w:t>
+      </w:r>
+    </w:p>
+    <w:p>
+      <w:pPr>
+        <w:rPr>
+          <w:rFonts w:ascii="Courier" w:hAnsi="Courier" w:cs="Times New Roman"/>
+          <w:sz w:val="24"/>
+        </w:rPr>
+      </w:pPr>
+      <w:r>
+        <w:rPr>
+          <w:rFonts w:ascii="Courier" w:hAnsi="Courier" w:cs="Times New Roman"/>
+          <w:sz w:val="24"/>
+        </w:rPr>
+        <w:tab/>
+      </w:r>
+      <w:proofErr w:type="spellStart"/>
+      <w:r>
+        <w:rPr>
+          <w:rFonts w:ascii="Courier" w:hAnsi="Courier" w:cs="Times New Roman"/>
+          <w:sz w:val="24"/>
+        </w:rPr>
+        <w:t>p_</w:t>
+      </w:r>
+      <w:proofErr w:type="gramStart"/>
+      <w:r>
+        <w:rPr>
+          <w:rFonts w:ascii="Courier" w:hAnsi="Courier" w:cs="Times New Roman"/>
+          <w:sz w:val="24"/>
+        </w:rPr>
+        <w:t>G.ChangeDutyCycle</w:t>
+      </w:r>
+      <w:proofErr w:type="spellEnd"/>
+      <w:proofErr w:type="gramEnd"/>
+      <w:r>
+        <w:rPr>
+          <w:rFonts w:ascii="Courier" w:hAnsi="Courier" w:cs="Times New Roman"/>
+          <w:sz w:val="24"/>
+        </w:rPr>
+        <w:t>(</w:t>
+      </w:r>
+      <w:proofErr w:type="spellStart"/>
+      <w:r>
+        <w:rPr>
+          <w:rFonts w:ascii="Courier" w:hAnsi="Courier" w:cs="Times New Roman"/>
+          <w:sz w:val="24"/>
+        </w:rPr>
+        <w:t>G_val</w:t>
+      </w:r>
+      <w:proofErr w:type="spellEnd"/>
+      <w:r>
+        <w:rPr>
+          <w:rFonts w:ascii="Courier" w:hAnsi="Courier" w:cs="Times New Roman"/>
+          <w:sz w:val="24"/>
+        </w:rPr>
+        <w:t>)</w:t>
       </w:r>
     </w:p>
     <w:p>
@@ -1914,139 +2918,306 @@
           <w:sz w:val="24"/>
         </w:rPr>
         <w:tab/>
-        <w:t>setColor(col)</w:t>
-      </w:r>
-    </w:p>
-    <w:p>
-      <w:pPr>
-        <w:rPr>
-          <w:rFonts w:ascii="Courier" w:hAnsi="Courier" w:cs="Times New Roman"/>
-          <w:sz w:val="24"/>
-        </w:rPr>
-      </w:pPr>
-      <w:r>
-        <w:rPr>
-          <w:rFonts w:ascii="Courier" w:hAnsi="Courier" w:cs="Times New Roman"/>
-          <w:sz w:val="24"/>
-        </w:rPr>
-        <w:tab/>
-      </w:r>
-      <w:r>
-        <w:rPr>
-          <w:rFonts w:ascii="Courier" w:hAnsi="Courier" w:cs="Times New Roman"/>
-          <w:sz w:val="24"/>
-        </w:rPr>
-        <w:tab/>
-      </w:r>
-      <w:r>
-        <w:rPr>
-          <w:rFonts w:ascii="Courier" w:hAnsi="Courier" w:cs="Times New Roman"/>
-          <w:sz w:val="24"/>
-        </w:rPr>
-        <w:tab/>
-        <w:t>time.sleep(0.5)</w:t>
-      </w:r>
-    </w:p>
-    <w:p>
-      <w:pPr>
-        <w:rPr>
-          <w:rFonts w:ascii="Courier" w:hAnsi="Courier" w:cs="Times New Roman"/>
-          <w:sz w:val="24"/>
-        </w:rPr>
-      </w:pPr>
-      <w:r>
-        <w:rPr>
-          <w:rFonts w:ascii="Courier" w:hAnsi="Courier" w:cs="Times New Roman"/>
-          <w:sz w:val="24"/>
-        </w:rPr>
-        <w:t>except KeyboardInterrupt:</w:t>
-      </w:r>
-    </w:p>
-    <w:p>
-      <w:pPr>
-        <w:rPr>
-          <w:rFonts w:ascii="Courier" w:hAnsi="Courier" w:cs="Times New Roman"/>
-          <w:sz w:val="24"/>
-        </w:rPr>
-      </w:pPr>
-      <w:r>
-        <w:rPr>
-          <w:rFonts w:ascii="Courier" w:hAnsi="Courier" w:cs="Times New Roman"/>
-          <w:sz w:val="24"/>
-        </w:rPr>
-        <w:tab/>
-        <w:t>p_R.stop()</w:t>
-      </w:r>
-    </w:p>
-    <w:p>
-      <w:pPr>
-        <w:rPr>
-          <w:rFonts w:ascii="Courier" w:hAnsi="Courier" w:cs="Times New Roman"/>
-          <w:sz w:val="24"/>
-        </w:rPr>
-      </w:pPr>
-      <w:r>
-        <w:rPr>
-          <w:rFonts w:ascii="Courier" w:hAnsi="Courier" w:cs="Times New Roman"/>
-          <w:sz w:val="24"/>
-        </w:rPr>
-        <w:tab/>
-        <w:t>p_G.stop()</w:t>
-      </w:r>
-    </w:p>
-    <w:p>
-      <w:pPr>
-        <w:rPr>
-          <w:rFonts w:ascii="Courier" w:hAnsi="Courier" w:cs="Times New Roman"/>
-          <w:sz w:val="24"/>
-        </w:rPr>
-      </w:pPr>
-      <w:r>
-        <w:rPr>
-          <w:rFonts w:ascii="Courier" w:hAnsi="Courier" w:cs="Times New Roman"/>
-          <w:sz w:val="24"/>
-        </w:rPr>
-        <w:tab/>
-        <w:t>for i in pins:</w:t>
-      </w:r>
-    </w:p>
-    <w:p>
-      <w:pPr>
-        <w:rPr>
-          <w:rFonts w:ascii="Courier" w:hAnsi="Courier" w:cs="Times New Roman"/>
-          <w:sz w:val="24"/>
-        </w:rPr>
-      </w:pPr>
-      <w:r>
-        <w:rPr>
-          <w:rFonts w:ascii="Courier" w:hAnsi="Courier" w:cs="Times New Roman"/>
-          <w:sz w:val="24"/>
-        </w:rPr>
-        <w:tab/>
-      </w:r>
-      <w:r>
-        <w:rPr>
-          <w:rFonts w:ascii="Courier" w:hAnsi="Courier" w:cs="Times New Roman"/>
-          <w:sz w:val="24"/>
-        </w:rPr>
-        <w:tab/>
-        <w:t>GPIO.output(pins[i], GPIO.HIGH)    # Turn off all leds</w:t>
-      </w:r>
-    </w:p>
-    <w:p>
-      <w:pPr>
-        <w:rPr>
-          <w:rFonts w:ascii="Courier" w:hAnsi="Courier" w:cs="Times New Roman"/>
-          <w:sz w:val="24"/>
-        </w:rPr>
-      </w:pPr>
-      <w:r>
-        <w:rPr>
-          <w:rFonts w:ascii="Courier" w:hAnsi="Courier" w:cs="Times New Roman"/>
-          <w:sz w:val="24"/>
-        </w:rPr>
-        <w:tab/>
-        <w:t>GPIO.cleanup()</w:t>
+      </w:r>
+      <w:proofErr w:type="spellStart"/>
+      <w:r>
+        <w:rPr>
+          <w:rFonts w:ascii="Courier" w:hAnsi="Courier" w:cs="Times New Roman"/>
+          <w:sz w:val="24"/>
+        </w:rPr>
+        <w:t>setColor</w:t>
+      </w:r>
+      <w:proofErr w:type="spellEnd"/>
+      <w:r>
+        <w:rPr>
+          <w:rFonts w:ascii="Courier" w:hAnsi="Courier" w:cs="Times New Roman"/>
+          <w:sz w:val="24"/>
+        </w:rPr>
+        <w:t>(col)</w:t>
+      </w:r>
+    </w:p>
+    <w:p>
+      <w:pPr>
+        <w:rPr>
+          <w:rFonts w:ascii="Courier" w:hAnsi="Courier" w:cs="Times New Roman"/>
+          <w:sz w:val="24"/>
+        </w:rPr>
+      </w:pPr>
+      <w:r>
+        <w:rPr>
+          <w:rFonts w:ascii="Courier" w:hAnsi="Courier" w:cs="Times New Roman"/>
+          <w:sz w:val="24"/>
+        </w:rPr>
+        <w:tab/>
+      </w:r>
+      <w:r>
+        <w:rPr>
+          <w:rFonts w:ascii="Courier" w:hAnsi="Courier" w:cs="Times New Roman"/>
+          <w:sz w:val="24"/>
+        </w:rPr>
+        <w:tab/>
+      </w:r>
+      <w:r>
+        <w:rPr>
+          <w:rFonts w:ascii="Courier" w:hAnsi="Courier" w:cs="Times New Roman"/>
+          <w:sz w:val="24"/>
+        </w:rPr>
+        <w:tab/>
+      </w:r>
+      <w:proofErr w:type="spellStart"/>
+      <w:proofErr w:type="gramStart"/>
+      <w:r>
+        <w:rPr>
+          <w:rFonts w:ascii="Courier" w:hAnsi="Courier" w:cs="Times New Roman"/>
+          <w:sz w:val="24"/>
+        </w:rPr>
+        <w:t>time.sleep</w:t>
+      </w:r>
+      <w:proofErr w:type="spellEnd"/>
+      <w:proofErr w:type="gramEnd"/>
+      <w:r>
+        <w:rPr>
+          <w:rFonts w:ascii="Courier" w:hAnsi="Courier" w:cs="Times New Roman"/>
+          <w:sz w:val="24"/>
+        </w:rPr>
+        <w:t>(0.5)</w:t>
+      </w:r>
+    </w:p>
+    <w:p>
+      <w:pPr>
+        <w:rPr>
+          <w:rFonts w:ascii="Courier" w:hAnsi="Courier" w:cs="Times New Roman"/>
+          <w:sz w:val="24"/>
+        </w:rPr>
+      </w:pPr>
+      <w:r>
+        <w:rPr>
+          <w:rFonts w:ascii="Courier" w:hAnsi="Courier" w:cs="Times New Roman"/>
+          <w:sz w:val="24"/>
+        </w:rPr>
+        <w:t xml:space="preserve">except </w:t>
+      </w:r>
+      <w:proofErr w:type="spellStart"/>
+      <w:r>
+        <w:rPr>
+          <w:rFonts w:ascii="Courier" w:hAnsi="Courier" w:cs="Times New Roman"/>
+          <w:sz w:val="24"/>
+        </w:rPr>
+        <w:t>KeyboardInterrupt</w:t>
+      </w:r>
+      <w:proofErr w:type="spellEnd"/>
+      <w:r>
+        <w:rPr>
+          <w:rFonts w:ascii="Courier" w:hAnsi="Courier" w:cs="Times New Roman"/>
+          <w:sz w:val="24"/>
+        </w:rPr>
+        <w:t>:</w:t>
+      </w:r>
+    </w:p>
+    <w:p>
+      <w:pPr>
+        <w:rPr>
+          <w:rFonts w:ascii="Courier" w:hAnsi="Courier" w:cs="Times New Roman"/>
+          <w:sz w:val="24"/>
+        </w:rPr>
+      </w:pPr>
+      <w:r>
+        <w:rPr>
+          <w:rFonts w:ascii="Courier" w:hAnsi="Courier" w:cs="Times New Roman"/>
+          <w:sz w:val="24"/>
+        </w:rPr>
+        <w:tab/>
+      </w:r>
+      <w:proofErr w:type="spellStart"/>
+      <w:r>
+        <w:rPr>
+          <w:rFonts w:ascii="Courier" w:hAnsi="Courier" w:cs="Times New Roman"/>
+          <w:sz w:val="24"/>
+        </w:rPr>
+        <w:t>p_</w:t>
+      </w:r>
+      <w:proofErr w:type="gramStart"/>
+      <w:r>
+        <w:rPr>
+          <w:rFonts w:ascii="Courier" w:hAnsi="Courier" w:cs="Times New Roman"/>
+          <w:sz w:val="24"/>
+        </w:rPr>
+        <w:t>R.stop</w:t>
+      </w:r>
+      <w:proofErr w:type="spellEnd"/>
+      <w:proofErr w:type="gramEnd"/>
+      <w:r>
+        <w:rPr>
+          <w:rFonts w:ascii="Courier" w:hAnsi="Courier" w:cs="Times New Roman"/>
+          <w:sz w:val="24"/>
+        </w:rPr>
+        <w:t>()</w:t>
+      </w:r>
+    </w:p>
+    <w:p>
+      <w:pPr>
+        <w:rPr>
+          <w:rFonts w:ascii="Courier" w:hAnsi="Courier" w:cs="Times New Roman"/>
+          <w:sz w:val="24"/>
+        </w:rPr>
+      </w:pPr>
+      <w:r>
+        <w:rPr>
+          <w:rFonts w:ascii="Courier" w:hAnsi="Courier" w:cs="Times New Roman"/>
+          <w:sz w:val="24"/>
+        </w:rPr>
+        <w:tab/>
+      </w:r>
+      <w:proofErr w:type="spellStart"/>
+      <w:r>
+        <w:rPr>
+          <w:rFonts w:ascii="Courier" w:hAnsi="Courier" w:cs="Times New Roman"/>
+          <w:sz w:val="24"/>
+        </w:rPr>
+        <w:t>p_</w:t>
+      </w:r>
+      <w:proofErr w:type="gramStart"/>
+      <w:r>
+        <w:rPr>
+          <w:rFonts w:ascii="Courier" w:hAnsi="Courier" w:cs="Times New Roman"/>
+          <w:sz w:val="24"/>
+        </w:rPr>
+        <w:t>G.stop</w:t>
+      </w:r>
+      <w:proofErr w:type="spellEnd"/>
+      <w:proofErr w:type="gramEnd"/>
+      <w:r>
+        <w:rPr>
+          <w:rFonts w:ascii="Courier" w:hAnsi="Courier" w:cs="Times New Roman"/>
+          <w:sz w:val="24"/>
+        </w:rPr>
+        <w:t>()</w:t>
+      </w:r>
+    </w:p>
+    <w:p>
+      <w:pPr>
+        <w:rPr>
+          <w:rFonts w:ascii="Courier" w:hAnsi="Courier" w:cs="Times New Roman"/>
+          <w:sz w:val="24"/>
+        </w:rPr>
+      </w:pPr>
+      <w:r>
+        <w:rPr>
+          <w:rFonts w:ascii="Courier" w:hAnsi="Courier" w:cs="Times New Roman"/>
+          <w:sz w:val="24"/>
+        </w:rPr>
+        <w:tab/>
+        <w:t xml:space="preserve">for </w:t>
+      </w:r>
+      <w:proofErr w:type="spellStart"/>
+      <w:r>
+        <w:rPr>
+          <w:rFonts w:ascii="Courier" w:hAnsi="Courier" w:cs="Times New Roman"/>
+          <w:sz w:val="24"/>
+        </w:rPr>
+        <w:t>i</w:t>
+      </w:r>
+      <w:proofErr w:type="spellEnd"/>
+      <w:r>
+        <w:rPr>
+          <w:rFonts w:ascii="Courier" w:hAnsi="Courier" w:cs="Times New Roman"/>
+          <w:sz w:val="24"/>
+        </w:rPr>
+        <w:t xml:space="preserve"> in pins:</w:t>
+      </w:r>
+    </w:p>
+    <w:p>
+      <w:pPr>
+        <w:rPr>
+          <w:rFonts w:ascii="Courier" w:hAnsi="Courier" w:cs="Times New Roman"/>
+          <w:sz w:val="24"/>
+        </w:rPr>
+      </w:pPr>
+      <w:r>
+        <w:rPr>
+          <w:rFonts w:ascii="Courier" w:hAnsi="Courier" w:cs="Times New Roman"/>
+          <w:sz w:val="24"/>
+        </w:rPr>
+        <w:tab/>
+      </w:r>
+      <w:r>
+        <w:rPr>
+          <w:rFonts w:ascii="Courier" w:hAnsi="Courier" w:cs="Times New Roman"/>
+          <w:sz w:val="24"/>
+        </w:rPr>
+        <w:tab/>
+      </w:r>
+      <w:proofErr w:type="spellStart"/>
+      <w:r>
+        <w:rPr>
+          <w:rFonts w:ascii="Courier" w:hAnsi="Courier" w:cs="Times New Roman"/>
+          <w:sz w:val="24"/>
+        </w:rPr>
+        <w:t>GPIO.output</w:t>
+      </w:r>
+      <w:proofErr w:type="spellEnd"/>
+      <w:r>
+        <w:rPr>
+          <w:rFonts w:ascii="Courier" w:hAnsi="Courier" w:cs="Times New Roman"/>
+          <w:sz w:val="24"/>
+        </w:rPr>
+        <w:t>(pins[</w:t>
+      </w:r>
+      <w:proofErr w:type="spellStart"/>
+      <w:r>
+        <w:rPr>
+          <w:rFonts w:ascii="Courier" w:hAnsi="Courier" w:cs="Times New Roman"/>
+          <w:sz w:val="24"/>
+        </w:rPr>
+        <w:t>i</w:t>
+      </w:r>
+      <w:proofErr w:type="spellEnd"/>
+      <w:r>
+        <w:rPr>
+          <w:rFonts w:ascii="Courier" w:hAnsi="Courier" w:cs="Times New Roman"/>
+          <w:sz w:val="24"/>
+        </w:rPr>
+        <w:t xml:space="preserve">], GPIO.HIGH)    # Turn off all </w:t>
+      </w:r>
+      <w:proofErr w:type="spellStart"/>
+      <w:r>
+        <w:rPr>
+          <w:rFonts w:ascii="Courier" w:hAnsi="Courier" w:cs="Times New Roman"/>
+          <w:sz w:val="24"/>
+        </w:rPr>
+        <w:t>leds</w:t>
+      </w:r>
+      <w:proofErr w:type="spellEnd"/>
+    </w:p>
+    <w:p>
+      <w:pPr>
+        <w:rPr>
+          <w:rFonts w:ascii="Courier" w:hAnsi="Courier" w:cs="Times New Roman"/>
+          <w:sz w:val="24"/>
+        </w:rPr>
+      </w:pPr>
+      <w:r>
+        <w:rPr>
+          <w:rFonts w:ascii="Courier" w:hAnsi="Courier" w:cs="Times New Roman"/>
+          <w:sz w:val="24"/>
+        </w:rPr>
+        <w:tab/>
+      </w:r>
+      <w:proofErr w:type="spellStart"/>
+      <w:r>
+        <w:rPr>
+          <w:rFonts w:ascii="Courier" w:hAnsi="Courier" w:cs="Times New Roman"/>
+          <w:sz w:val="24"/>
+        </w:rPr>
+        <w:t>GPIO.cleanup</w:t>
+      </w:r>
+      <w:proofErr w:type="spellEnd"/>
+      <w:r>
+        <w:rPr>
+          <w:rFonts w:ascii="Courier" w:hAnsi="Courier" w:cs="Times New Roman"/>
+          <w:sz w:val="24"/>
+        </w:rPr>
+        <w:t>()</w:t>
       </w:r>
     </w:p>
     <w:p>
@@ -2091,121 +3262,244 @@
           <w:rFonts w:ascii="Courier" w:hAnsi="Courier" w:cs="Times New Roman"/>
           <w:sz w:val="24"/>
         </w:rPr>
-        <w:t>#include &lt;wiringPi.h&gt;</w:t>
-      </w:r>
-    </w:p>
-    <w:p>
-      <w:pPr>
-        <w:rPr>
-          <w:rFonts w:ascii="Courier" w:hAnsi="Courier" w:cs="Times New Roman"/>
-          <w:sz w:val="24"/>
-        </w:rPr>
-      </w:pPr>
-      <w:r>
-        <w:rPr>
-          <w:rFonts w:ascii="Courier" w:hAnsi="Courier" w:cs="Times New Roman"/>
-          <w:sz w:val="24"/>
-        </w:rPr>
-        <w:t>#include &lt;softPwm.h&gt;</w:t>
-      </w:r>
-    </w:p>
-    <w:p>
-      <w:pPr>
-        <w:rPr>
-          <w:rFonts w:ascii="Courier" w:hAnsi="Courier" w:cs="Times New Roman"/>
-          <w:sz w:val="24"/>
-        </w:rPr>
-      </w:pPr>
-      <w:r>
-        <w:rPr>
-          <w:rFonts w:ascii="Courier" w:hAnsi="Courier" w:cs="Times New Roman"/>
-          <w:sz w:val="24"/>
-        </w:rPr>
-        <w:t>#include &lt;stdio.h&gt;</w:t>
-      </w:r>
-    </w:p>
-    <w:p>
-      <w:pPr>
-        <w:rPr>
-          <w:rFonts w:ascii="Courier" w:hAnsi="Courier" w:cs="Times New Roman"/>
-          <w:sz w:val="24"/>
-        </w:rPr>
-      </w:pPr>
-    </w:p>
-    <w:p>
-      <w:pPr>
-        <w:rPr>
-          <w:rFonts w:ascii="Courier" w:hAnsi="Courier" w:cs="Times New Roman"/>
-          <w:sz w:val="24"/>
-        </w:rPr>
-      </w:pPr>
-      <w:r>
-        <w:rPr>
-          <w:rFonts w:ascii="Courier" w:hAnsi="Courier" w:cs="Times New Roman"/>
-          <w:sz w:val="24"/>
-        </w:rPr>
-        <w:t>typedef unsigned char uchar;</w:t>
-      </w:r>
-    </w:p>
-    <w:p>
-      <w:pPr>
-        <w:rPr>
-          <w:rFonts w:ascii="Courier" w:hAnsi="Courier" w:cs="Times New Roman"/>
-          <w:sz w:val="24"/>
-        </w:rPr>
-      </w:pPr>
-    </w:p>
-    <w:p>
-      <w:pPr>
-        <w:rPr>
-          <w:rFonts w:ascii="Courier" w:hAnsi="Courier" w:cs="Times New Roman"/>
-          <w:sz w:val="24"/>
-        </w:rPr>
-      </w:pPr>
-      <w:r>
-        <w:rPr>
-          <w:rFonts w:ascii="Courier" w:hAnsi="Courier" w:cs="Times New Roman"/>
-          <w:sz w:val="24"/>
-        </w:rPr>
-        <w:t>#define LedPinRed    16</w:t>
-      </w:r>
-    </w:p>
-    <w:p>
-      <w:pPr>
-        <w:rPr>
-          <w:rFonts w:ascii="Courier" w:hAnsi="Courier" w:cs="Times New Roman"/>
-          <w:sz w:val="24"/>
-        </w:rPr>
-      </w:pPr>
-      <w:r>
-        <w:rPr>
-          <w:rFonts w:ascii="Courier" w:hAnsi="Courier" w:cs="Times New Roman"/>
-          <w:sz w:val="24"/>
-        </w:rPr>
-        <w:t>#define LedPinGreen  0</w:t>
-      </w:r>
-    </w:p>
-    <w:p>
-      <w:pPr>
-        <w:rPr>
-          <w:rFonts w:ascii="Courier" w:hAnsi="Courier" w:cs="Times New Roman"/>
-          <w:sz w:val="24"/>
-        </w:rPr>
-      </w:pPr>
-    </w:p>
-    <w:p>
-      <w:pPr>
-        <w:rPr>
-          <w:rFonts w:ascii="Courier" w:hAnsi="Courier" w:cs="Times New Roman"/>
-          <w:sz w:val="24"/>
-        </w:rPr>
-      </w:pPr>
-      <w:r>
-        <w:rPr>
-          <w:rFonts w:ascii="Courier" w:hAnsi="Courier" w:cs="Times New Roman"/>
-          <w:sz w:val="24"/>
-        </w:rPr>
-        <w:t>void ledInit(void)</w:t>
+        <w:t>#include &lt;</w:t>
+      </w:r>
+      <w:proofErr w:type="spellStart"/>
+      <w:r>
+        <w:rPr>
+          <w:rFonts w:ascii="Courier" w:hAnsi="Courier" w:cs="Times New Roman"/>
+          <w:sz w:val="24"/>
+        </w:rPr>
+        <w:t>wiringPi.h</w:t>
+      </w:r>
+      <w:proofErr w:type="spellEnd"/>
+      <w:r>
+        <w:rPr>
+          <w:rFonts w:ascii="Courier" w:hAnsi="Courier" w:cs="Times New Roman"/>
+          <w:sz w:val="24"/>
+        </w:rPr>
+        <w:t>&gt;</w:t>
+      </w:r>
+    </w:p>
+    <w:p>
+      <w:pPr>
+        <w:rPr>
+          <w:rFonts w:ascii="Courier" w:hAnsi="Courier" w:cs="Times New Roman"/>
+          <w:sz w:val="24"/>
+        </w:rPr>
+      </w:pPr>
+      <w:r>
+        <w:rPr>
+          <w:rFonts w:ascii="Courier" w:hAnsi="Courier" w:cs="Times New Roman"/>
+          <w:sz w:val="24"/>
+        </w:rPr>
+        <w:t>#include &lt;</w:t>
+      </w:r>
+      <w:proofErr w:type="spellStart"/>
+      <w:r>
+        <w:rPr>
+          <w:rFonts w:ascii="Courier" w:hAnsi="Courier" w:cs="Times New Roman"/>
+          <w:sz w:val="24"/>
+        </w:rPr>
+        <w:t>softPwm.h</w:t>
+      </w:r>
+      <w:proofErr w:type="spellEnd"/>
+      <w:r>
+        <w:rPr>
+          <w:rFonts w:ascii="Courier" w:hAnsi="Courier" w:cs="Times New Roman"/>
+          <w:sz w:val="24"/>
+        </w:rPr>
+        <w:t>&gt;</w:t>
+      </w:r>
+    </w:p>
+    <w:p>
+      <w:pPr>
+        <w:rPr>
+          <w:rFonts w:ascii="Courier" w:hAnsi="Courier" w:cs="Times New Roman"/>
+          <w:sz w:val="24"/>
+        </w:rPr>
+      </w:pPr>
+      <w:r>
+        <w:rPr>
+          <w:rFonts w:ascii="Courier" w:hAnsi="Courier" w:cs="Times New Roman"/>
+          <w:sz w:val="24"/>
+        </w:rPr>
+        <w:t>#include &lt;</w:t>
+      </w:r>
+      <w:proofErr w:type="spellStart"/>
+      <w:r>
+        <w:rPr>
+          <w:rFonts w:ascii="Courier" w:hAnsi="Courier" w:cs="Times New Roman"/>
+          <w:sz w:val="24"/>
+        </w:rPr>
+        <w:t>stdio.h</w:t>
+      </w:r>
+      <w:proofErr w:type="spellEnd"/>
+      <w:r>
+        <w:rPr>
+          <w:rFonts w:ascii="Courier" w:hAnsi="Courier" w:cs="Times New Roman"/>
+          <w:sz w:val="24"/>
+        </w:rPr>
+        <w:t>&gt;</w:t>
+      </w:r>
+    </w:p>
+    <w:p>
+      <w:pPr>
+        <w:rPr>
+          <w:rFonts w:ascii="Courier" w:hAnsi="Courier" w:cs="Times New Roman"/>
+          <w:sz w:val="24"/>
+        </w:rPr>
+      </w:pPr>
+    </w:p>
+    <w:p>
+      <w:pPr>
+        <w:rPr>
+          <w:rFonts w:ascii="Courier" w:hAnsi="Courier" w:cs="Times New Roman"/>
+          <w:sz w:val="24"/>
+        </w:rPr>
+      </w:pPr>
+      <w:proofErr w:type="spellStart"/>
+      <w:r>
+        <w:rPr>
+          <w:rFonts w:ascii="Courier" w:hAnsi="Courier" w:cs="Times New Roman"/>
+          <w:sz w:val="24"/>
+        </w:rPr>
+        <w:t>typedef</w:t>
+      </w:r>
+      <w:proofErr w:type="spellEnd"/>
+      <w:r>
+        <w:rPr>
+          <w:rFonts w:ascii="Courier" w:hAnsi="Courier" w:cs="Times New Roman"/>
+          <w:sz w:val="24"/>
+        </w:rPr>
+        <w:t xml:space="preserve"> unsigned char </w:t>
+      </w:r>
+      <w:proofErr w:type="spellStart"/>
+      <w:r>
+        <w:rPr>
+          <w:rFonts w:ascii="Courier" w:hAnsi="Courier" w:cs="Times New Roman"/>
+          <w:sz w:val="24"/>
+        </w:rPr>
+        <w:t>uchar</w:t>
+      </w:r>
+      <w:proofErr w:type="spellEnd"/>
+      <w:r>
+        <w:rPr>
+          <w:rFonts w:ascii="Courier" w:hAnsi="Courier" w:cs="Times New Roman"/>
+          <w:sz w:val="24"/>
+        </w:rPr>
+        <w:t>;</w:t>
+      </w:r>
+    </w:p>
+    <w:p>
+      <w:pPr>
+        <w:rPr>
+          <w:rFonts w:ascii="Courier" w:hAnsi="Courier" w:cs="Times New Roman"/>
+          <w:sz w:val="24"/>
+        </w:rPr>
+      </w:pPr>
+    </w:p>
+    <w:p>
+      <w:pPr>
+        <w:rPr>
+          <w:rFonts w:ascii="Courier" w:hAnsi="Courier" w:cs="Times New Roman"/>
+          <w:sz w:val="24"/>
+        </w:rPr>
+      </w:pPr>
+      <w:r>
+        <w:rPr>
+          <w:rFonts w:ascii="Courier" w:hAnsi="Courier" w:cs="Times New Roman"/>
+          <w:sz w:val="24"/>
+        </w:rPr>
+        <w:t xml:space="preserve">#define </w:t>
+      </w:r>
+      <w:proofErr w:type="spellStart"/>
+      <w:r>
+        <w:rPr>
+          <w:rFonts w:ascii="Courier" w:hAnsi="Courier" w:cs="Times New Roman"/>
+          <w:sz w:val="24"/>
+        </w:rPr>
+        <w:t>LedPinRed</w:t>
+      </w:r>
+      <w:proofErr w:type="spellEnd"/>
+      <w:r>
+        <w:rPr>
+          <w:rFonts w:ascii="Courier" w:hAnsi="Courier" w:cs="Times New Roman"/>
+          <w:sz w:val="24"/>
+        </w:rPr>
+        <w:t xml:space="preserve">    16</w:t>
+      </w:r>
+    </w:p>
+    <w:p>
+      <w:pPr>
+        <w:rPr>
+          <w:rFonts w:ascii="Courier" w:hAnsi="Courier" w:cs="Times New Roman"/>
+          <w:sz w:val="24"/>
+        </w:rPr>
+      </w:pPr>
+      <w:r>
+        <w:rPr>
+          <w:rFonts w:ascii="Courier" w:hAnsi="Courier" w:cs="Times New Roman"/>
+          <w:sz w:val="24"/>
+        </w:rPr>
+        <w:t xml:space="preserve">#define </w:t>
+      </w:r>
+      <w:proofErr w:type="spellStart"/>
+      <w:proofErr w:type="gramStart"/>
+      <w:r>
+        <w:rPr>
+          <w:rFonts w:ascii="Courier" w:hAnsi="Courier" w:cs="Times New Roman"/>
+          <w:sz w:val="24"/>
+        </w:rPr>
+        <w:t>LedPinGreen</w:t>
+      </w:r>
+      <w:proofErr w:type="spellEnd"/>
+      <w:r>
+        <w:rPr>
+          <w:rFonts w:ascii="Courier" w:hAnsi="Courier" w:cs="Times New Roman"/>
+          <w:sz w:val="24"/>
+        </w:rPr>
+        <w:t xml:space="preserve">  0</w:t>
+      </w:r>
+      <w:proofErr w:type="gramEnd"/>
+    </w:p>
+    <w:p>
+      <w:pPr>
+        <w:rPr>
+          <w:rFonts w:ascii="Courier" w:hAnsi="Courier" w:cs="Times New Roman"/>
+          <w:sz w:val="24"/>
+        </w:rPr>
+      </w:pPr>
+    </w:p>
+    <w:p>
+      <w:pPr>
+        <w:rPr>
+          <w:rFonts w:ascii="Courier" w:hAnsi="Courier" w:cs="Times New Roman"/>
+          <w:sz w:val="24"/>
+        </w:rPr>
+      </w:pPr>
+      <w:r>
+        <w:rPr>
+          <w:rFonts w:ascii="Courier" w:hAnsi="Courier" w:cs="Times New Roman"/>
+          <w:sz w:val="24"/>
+        </w:rPr>
+        <w:t xml:space="preserve">void </w:t>
+      </w:r>
+      <w:proofErr w:type="spellStart"/>
+      <w:r>
+        <w:rPr>
+          <w:rFonts w:ascii="Courier" w:hAnsi="Courier" w:cs="Times New Roman"/>
+          <w:sz w:val="24"/>
+        </w:rPr>
+        <w:t>ledInit</w:t>
+      </w:r>
+      <w:proofErr w:type="spellEnd"/>
+      <w:r>
+        <w:rPr>
+          <w:rFonts w:ascii="Courier" w:hAnsi="Courier" w:cs="Times New Roman"/>
+          <w:sz w:val="24"/>
+        </w:rPr>
+        <w:t>(void)</w:t>
       </w:r>
     </w:p>
     <w:p>
@@ -2236,23 +3530,80 @@
           <w:sz w:val="24"/>
         </w:rPr>
         <w:tab/>
-        <w:t>softPwmCreate(LedPinRed,  0, 100);</w:t>
-      </w:r>
-    </w:p>
-    <w:p>
-      <w:pPr>
-        <w:rPr>
-          <w:rFonts w:ascii="Courier" w:hAnsi="Courier" w:cs="Times New Roman"/>
-          <w:sz w:val="24"/>
-        </w:rPr>
-      </w:pPr>
-      <w:r>
-        <w:rPr>
-          <w:rFonts w:ascii="Courier" w:hAnsi="Courier" w:cs="Times New Roman"/>
-          <w:sz w:val="24"/>
-        </w:rPr>
-        <w:tab/>
-        <w:t>softPwmCreate(LedPinGreen,0, 100);</w:t>
+      </w:r>
+      <w:proofErr w:type="spellStart"/>
+      <w:proofErr w:type="gramStart"/>
+      <w:r>
+        <w:rPr>
+          <w:rFonts w:ascii="Courier" w:hAnsi="Courier" w:cs="Times New Roman"/>
+          <w:sz w:val="24"/>
+        </w:rPr>
+        <w:t>softPwmCreate</w:t>
+      </w:r>
+      <w:proofErr w:type="spellEnd"/>
+      <w:r>
+        <w:rPr>
+          <w:rFonts w:ascii="Courier" w:hAnsi="Courier" w:cs="Times New Roman"/>
+          <w:sz w:val="24"/>
+        </w:rPr>
+        <w:t>(</w:t>
+      </w:r>
+      <w:proofErr w:type="spellStart"/>
+      <w:proofErr w:type="gramEnd"/>
+      <w:r>
+        <w:rPr>
+          <w:rFonts w:ascii="Courier" w:hAnsi="Courier" w:cs="Times New Roman"/>
+          <w:sz w:val="24"/>
+        </w:rPr>
+        <w:t>LedPinRed</w:t>
+      </w:r>
+      <w:proofErr w:type="spellEnd"/>
+      <w:r>
+        <w:rPr>
+          <w:rFonts w:ascii="Courier" w:hAnsi="Courier" w:cs="Times New Roman"/>
+          <w:sz w:val="24"/>
+        </w:rPr>
+        <w:t>,  0, 100);</w:t>
+      </w:r>
+    </w:p>
+    <w:p>
+      <w:pPr>
+        <w:rPr>
+          <w:rFonts w:ascii="Courier" w:hAnsi="Courier" w:cs="Times New Roman"/>
+          <w:sz w:val="24"/>
+        </w:rPr>
+      </w:pPr>
+      <w:r>
+        <w:rPr>
+          <w:rFonts w:ascii="Courier" w:hAnsi="Courier" w:cs="Times New Roman"/>
+          <w:sz w:val="24"/>
+        </w:rPr>
+        <w:tab/>
+      </w:r>
+      <w:proofErr w:type="spellStart"/>
+      <w:proofErr w:type="gramStart"/>
+      <w:r>
+        <w:rPr>
+          <w:rFonts w:ascii="Courier" w:hAnsi="Courier" w:cs="Times New Roman"/>
+          <w:sz w:val="24"/>
+        </w:rPr>
+        <w:t>softPwmCreate</w:t>
+      </w:r>
+      <w:proofErr w:type="spellEnd"/>
+      <w:r>
+        <w:rPr>
+          <w:rFonts w:ascii="Courier" w:hAnsi="Courier" w:cs="Times New Roman"/>
+          <w:sz w:val="24"/>
+        </w:rPr>
+        <w:t>(</w:t>
+      </w:r>
+      <w:proofErr w:type="gramEnd"/>
+      <w:r>
+        <w:rPr>
+          <w:rFonts w:ascii="Courier" w:hAnsi="Courier" w:cs="Times New Roman"/>
+          <w:sz w:val="24"/>
+        </w:rPr>
+        <w:t>LedPinGreen,0, 100);</w:t>
       </w:r>
     </w:p>
     <w:p>
@@ -2277,27 +3628,205 @@
           <w:sz w:val="24"/>
         </w:rPr>
       </w:pPr>
-      <w:r>
-        <w:rPr>
-          <w:rFonts w:ascii="Courier" w:hAnsi="Courier" w:cs="Times New Roman"/>
-          <w:sz w:val="24"/>
-        </w:rPr>
-        <w:t>uchar map(uchar val, uchar in_min, uchar in_max, uchar out_min, uchar out_max)</w:t>
-      </w:r>
-    </w:p>
-    <w:p>
-      <w:pPr>
-        <w:rPr>
-          <w:rFonts w:ascii="Courier" w:hAnsi="Courier" w:cs="Times New Roman"/>
-          <w:sz w:val="24"/>
-        </w:rPr>
-      </w:pPr>
+      <w:proofErr w:type="spellStart"/>
       <w:r>
         <w:rPr>
           <w:rFonts w:ascii="Courier" w:hAnsi="Courier" w:cs="Times New Roman"/>
           <w:sz w:val="24"/>
         </w:rPr>
         <w:lastRenderedPageBreak/>
+        <w:t>uchar</w:t>
+      </w:r>
+      <w:proofErr w:type="spellEnd"/>
+      <w:r>
+        <w:rPr>
+          <w:rFonts w:ascii="Courier" w:hAnsi="Courier" w:cs="Times New Roman"/>
+          <w:sz w:val="24"/>
+        </w:rPr>
+        <w:t xml:space="preserve"> </w:t>
+      </w:r>
+      <w:proofErr w:type="gramStart"/>
+      <w:r>
+        <w:rPr>
+          <w:rFonts w:ascii="Courier" w:hAnsi="Courier" w:cs="Times New Roman"/>
+          <w:sz w:val="24"/>
+        </w:rPr>
+        <w:t>map(</w:t>
+      </w:r>
+      <w:proofErr w:type="spellStart"/>
+      <w:proofErr w:type="gramEnd"/>
+      <w:r>
+        <w:rPr>
+          <w:rFonts w:ascii="Courier" w:hAnsi="Courier" w:cs="Times New Roman"/>
+          <w:sz w:val="24"/>
+        </w:rPr>
+        <w:t>uchar</w:t>
+      </w:r>
+      <w:proofErr w:type="spellEnd"/>
+      <w:r>
+        <w:rPr>
+          <w:rFonts w:ascii="Courier" w:hAnsi="Courier" w:cs="Times New Roman"/>
+          <w:sz w:val="24"/>
+        </w:rPr>
+        <w:t xml:space="preserve"> </w:t>
+      </w:r>
+      <w:proofErr w:type="spellStart"/>
+      <w:r>
+        <w:rPr>
+          <w:rFonts w:ascii="Courier" w:hAnsi="Courier" w:cs="Times New Roman"/>
+          <w:sz w:val="24"/>
+        </w:rPr>
+        <w:t>val</w:t>
+      </w:r>
+      <w:proofErr w:type="spellEnd"/>
+      <w:r>
+        <w:rPr>
+          <w:rFonts w:ascii="Courier" w:hAnsi="Courier" w:cs="Times New Roman"/>
+          <w:sz w:val="24"/>
+        </w:rPr>
+        <w:t xml:space="preserve">, </w:t>
+      </w:r>
+      <w:proofErr w:type="spellStart"/>
+      <w:r>
+        <w:rPr>
+          <w:rFonts w:ascii="Courier" w:hAnsi="Courier" w:cs="Times New Roman"/>
+          <w:sz w:val="24"/>
+        </w:rPr>
+        <w:t>uchar</w:t>
+      </w:r>
+      <w:proofErr w:type="spellEnd"/>
+      <w:r>
+        <w:rPr>
+          <w:rFonts w:ascii="Courier" w:hAnsi="Courier" w:cs="Times New Roman"/>
+          <w:sz w:val="24"/>
+        </w:rPr>
+        <w:t xml:space="preserve"> </w:t>
+      </w:r>
+      <w:proofErr w:type="spellStart"/>
+      <w:r>
+        <w:rPr>
+          <w:rFonts w:ascii="Courier" w:hAnsi="Courier" w:cs="Times New Roman"/>
+          <w:sz w:val="24"/>
+        </w:rPr>
+        <w:t>in_min</w:t>
+      </w:r>
+      <w:proofErr w:type="spellEnd"/>
+      <w:r>
+        <w:rPr>
+          <w:rFonts w:ascii="Courier" w:hAnsi="Courier" w:cs="Times New Roman"/>
+          <w:sz w:val="24"/>
+        </w:rPr>
+        <w:t xml:space="preserve">, </w:t>
+      </w:r>
+      <w:proofErr w:type="spellStart"/>
+      <w:r>
+        <w:rPr>
+          <w:rFonts w:ascii="Courier" w:hAnsi="Courier" w:cs="Times New Roman"/>
+          <w:sz w:val="24"/>
+        </w:rPr>
+        <w:t>uchar</w:t>
+      </w:r>
+      <w:proofErr w:type="spellEnd"/>
+      <w:r>
+        <w:rPr>
+          <w:rFonts w:ascii="Courier" w:hAnsi="Courier" w:cs="Times New Roman"/>
+          <w:sz w:val="24"/>
+        </w:rPr>
+        <w:t xml:space="preserve"> </w:t>
+      </w:r>
+      <w:proofErr w:type="spellStart"/>
+      <w:r>
+        <w:rPr>
+          <w:rFonts w:ascii="Courier" w:hAnsi="Courier" w:cs="Times New Roman"/>
+          <w:sz w:val="24"/>
+        </w:rPr>
+        <w:t>in_max</w:t>
+      </w:r>
+      <w:proofErr w:type="spellEnd"/>
+      <w:r>
+        <w:rPr>
+          <w:rFonts w:ascii="Courier" w:hAnsi="Courier" w:cs="Times New Roman"/>
+          <w:sz w:val="24"/>
+        </w:rPr>
+        <w:t xml:space="preserve">, </w:t>
+      </w:r>
+      <w:proofErr w:type="spellStart"/>
+      <w:r>
+        <w:rPr>
+          <w:rFonts w:ascii="Courier" w:hAnsi="Courier" w:cs="Times New Roman"/>
+          <w:sz w:val="24"/>
+        </w:rPr>
+        <w:t>uchar</w:t>
+      </w:r>
+      <w:proofErr w:type="spellEnd"/>
+      <w:r>
+        <w:rPr>
+          <w:rFonts w:ascii="Courier" w:hAnsi="Courier" w:cs="Times New Roman"/>
+          <w:sz w:val="24"/>
+        </w:rPr>
+        <w:t xml:space="preserve"> </w:t>
+      </w:r>
+      <w:proofErr w:type="spellStart"/>
+      <w:r>
+        <w:rPr>
+          <w:rFonts w:ascii="Courier" w:hAnsi="Courier" w:cs="Times New Roman"/>
+          <w:sz w:val="24"/>
+        </w:rPr>
+        <w:t>out_min</w:t>
+      </w:r>
+      <w:proofErr w:type="spellEnd"/>
+      <w:r>
+        <w:rPr>
+          <w:rFonts w:ascii="Courier" w:hAnsi="Courier" w:cs="Times New Roman"/>
+          <w:sz w:val="24"/>
+        </w:rPr>
+        <w:t xml:space="preserve">, </w:t>
+      </w:r>
+      <w:proofErr w:type="spellStart"/>
+      <w:r>
+        <w:rPr>
+          <w:rFonts w:ascii="Courier" w:hAnsi="Courier" w:cs="Times New Roman"/>
+          <w:sz w:val="24"/>
+        </w:rPr>
+        <w:t>uchar</w:t>
+      </w:r>
+      <w:proofErr w:type="spellEnd"/>
+      <w:r>
+        <w:rPr>
+          <w:rFonts w:ascii="Courier" w:hAnsi="Courier" w:cs="Times New Roman"/>
+          <w:sz w:val="24"/>
+        </w:rPr>
+        <w:t xml:space="preserve"> </w:t>
+      </w:r>
+      <w:proofErr w:type="spellStart"/>
+      <w:r>
+        <w:rPr>
+          <w:rFonts w:ascii="Courier" w:hAnsi="Courier" w:cs="Times New Roman"/>
+          <w:sz w:val="24"/>
+        </w:rPr>
+        <w:t>out_max</w:t>
+      </w:r>
+      <w:proofErr w:type="spellEnd"/>
+      <w:r>
+        <w:rPr>
+          <w:rFonts w:ascii="Courier" w:hAnsi="Courier" w:cs="Times New Roman"/>
+          <w:sz w:val="24"/>
+        </w:rPr>
+        <w:t>)</w:t>
+      </w:r>
+    </w:p>
+    <w:p>
+      <w:pPr>
+        <w:rPr>
+          <w:rFonts w:ascii="Courier" w:hAnsi="Courier" w:cs="Times New Roman"/>
+          <w:sz w:val="24"/>
+        </w:rPr>
+      </w:pPr>
+      <w:r>
+        <w:rPr>
+          <w:rFonts w:ascii="Courier" w:hAnsi="Courier" w:cs="Times New Roman"/>
+          <w:sz w:val="24"/>
+        </w:rPr>
         <w:t>{</w:t>
       </w:r>
     </w:p>
@@ -2314,54 +3843,228 @@
           <w:sz w:val="24"/>
         </w:rPr>
         <w:tab/>
-        <w:t>uchar tmp = 0;</w:t>
-      </w:r>
-    </w:p>
-    <w:p>
-      <w:pPr>
-        <w:rPr>
-          <w:rFonts w:ascii="Courier" w:hAnsi="Courier" w:cs="Times New Roman"/>
-          <w:sz w:val="24"/>
-        </w:rPr>
-      </w:pPr>
-      <w:r>
-        <w:rPr>
-          <w:rFonts w:ascii="Courier" w:hAnsi="Courier" w:cs="Times New Roman"/>
-          <w:sz w:val="24"/>
-        </w:rPr>
-        <w:tab/>
-        <w:t>tmp = (val - in_min) * (out_max - out_min) / (in_max - in_min) + out_min;</w:t>
-      </w:r>
-    </w:p>
-    <w:p>
-      <w:pPr>
-        <w:rPr>
-          <w:rFonts w:ascii="Courier" w:hAnsi="Courier" w:cs="Times New Roman"/>
-          <w:sz w:val="24"/>
-        </w:rPr>
-      </w:pPr>
-      <w:r>
-        <w:rPr>
-          <w:rFonts w:ascii="Courier" w:hAnsi="Courier" w:cs="Times New Roman"/>
-          <w:sz w:val="24"/>
-        </w:rPr>
-        <w:tab/>
-      </w:r>
-    </w:p>
-    <w:p>
-      <w:pPr>
-        <w:rPr>
-          <w:rFonts w:ascii="Courier" w:hAnsi="Courier" w:cs="Times New Roman"/>
-          <w:sz w:val="24"/>
-        </w:rPr>
-      </w:pPr>
-      <w:r>
-        <w:rPr>
-          <w:rFonts w:ascii="Courier" w:hAnsi="Courier" w:cs="Times New Roman"/>
-          <w:sz w:val="24"/>
-        </w:rPr>
-        <w:tab/>
-        <w:t>return tmp;</w:t>
+      </w:r>
+      <w:proofErr w:type="spellStart"/>
+      <w:r>
+        <w:rPr>
+          <w:rFonts w:ascii="Courier" w:hAnsi="Courier" w:cs="Times New Roman"/>
+          <w:sz w:val="24"/>
+        </w:rPr>
+        <w:t>uchar</w:t>
+      </w:r>
+      <w:proofErr w:type="spellEnd"/>
+      <w:r>
+        <w:rPr>
+          <w:rFonts w:ascii="Courier" w:hAnsi="Courier" w:cs="Times New Roman"/>
+          <w:sz w:val="24"/>
+        </w:rPr>
+        <w:t xml:space="preserve"> </w:t>
+      </w:r>
+      <w:proofErr w:type="spellStart"/>
+      <w:r>
+        <w:rPr>
+          <w:rFonts w:ascii="Courier" w:hAnsi="Courier" w:cs="Times New Roman"/>
+          <w:sz w:val="24"/>
+        </w:rPr>
+        <w:t>tmp</w:t>
+      </w:r>
+      <w:proofErr w:type="spellEnd"/>
+      <w:r>
+        <w:rPr>
+          <w:rFonts w:ascii="Courier" w:hAnsi="Courier" w:cs="Times New Roman"/>
+          <w:sz w:val="24"/>
+        </w:rPr>
+        <w:t xml:space="preserve"> = 0;</w:t>
+      </w:r>
+    </w:p>
+    <w:p>
+      <w:pPr>
+        <w:rPr>
+          <w:rFonts w:ascii="Courier" w:hAnsi="Courier" w:cs="Times New Roman"/>
+          <w:sz w:val="24"/>
+        </w:rPr>
+      </w:pPr>
+      <w:r>
+        <w:rPr>
+          <w:rFonts w:ascii="Courier" w:hAnsi="Courier" w:cs="Times New Roman"/>
+          <w:sz w:val="24"/>
+        </w:rPr>
+        <w:tab/>
+      </w:r>
+      <w:proofErr w:type="spellStart"/>
+      <w:r>
+        <w:rPr>
+          <w:rFonts w:ascii="Courier" w:hAnsi="Courier" w:cs="Times New Roman"/>
+          <w:sz w:val="24"/>
+        </w:rPr>
+        <w:t>tmp</w:t>
+      </w:r>
+      <w:proofErr w:type="spellEnd"/>
+      <w:r>
+        <w:rPr>
+          <w:rFonts w:ascii="Courier" w:hAnsi="Courier" w:cs="Times New Roman"/>
+          <w:sz w:val="24"/>
+        </w:rPr>
+        <w:t xml:space="preserve"> = (</w:t>
+      </w:r>
+      <w:proofErr w:type="spellStart"/>
+      <w:r>
+        <w:rPr>
+          <w:rFonts w:ascii="Courier" w:hAnsi="Courier" w:cs="Times New Roman"/>
+          <w:sz w:val="24"/>
+        </w:rPr>
+        <w:t>val</w:t>
+      </w:r>
+      <w:proofErr w:type="spellEnd"/>
+      <w:r>
+        <w:rPr>
+          <w:rFonts w:ascii="Courier" w:hAnsi="Courier" w:cs="Times New Roman"/>
+          <w:sz w:val="24"/>
+        </w:rPr>
+        <w:t xml:space="preserve"> - </w:t>
+      </w:r>
+      <w:proofErr w:type="spellStart"/>
+      <w:r>
+        <w:rPr>
+          <w:rFonts w:ascii="Courier" w:hAnsi="Courier" w:cs="Times New Roman"/>
+          <w:sz w:val="24"/>
+        </w:rPr>
+        <w:t>in_min</w:t>
+      </w:r>
+      <w:proofErr w:type="spellEnd"/>
+      <w:r>
+        <w:rPr>
+          <w:rFonts w:ascii="Courier" w:hAnsi="Courier" w:cs="Times New Roman"/>
+          <w:sz w:val="24"/>
+        </w:rPr>
+        <w:t>) * (</w:t>
+      </w:r>
+      <w:proofErr w:type="spellStart"/>
+      <w:r>
+        <w:rPr>
+          <w:rFonts w:ascii="Courier" w:hAnsi="Courier" w:cs="Times New Roman"/>
+          <w:sz w:val="24"/>
+        </w:rPr>
+        <w:t>out_max</w:t>
+      </w:r>
+      <w:proofErr w:type="spellEnd"/>
+      <w:r>
+        <w:rPr>
+          <w:rFonts w:ascii="Courier" w:hAnsi="Courier" w:cs="Times New Roman"/>
+          <w:sz w:val="24"/>
+        </w:rPr>
+        <w:t xml:space="preserve"> - </w:t>
+      </w:r>
+      <w:proofErr w:type="spellStart"/>
+      <w:r>
+        <w:rPr>
+          <w:rFonts w:ascii="Courier" w:hAnsi="Courier" w:cs="Times New Roman"/>
+          <w:sz w:val="24"/>
+        </w:rPr>
+        <w:t>out_min</w:t>
+      </w:r>
+      <w:proofErr w:type="spellEnd"/>
+      <w:r>
+        <w:rPr>
+          <w:rFonts w:ascii="Courier" w:hAnsi="Courier" w:cs="Times New Roman"/>
+          <w:sz w:val="24"/>
+        </w:rPr>
+        <w:t>) / (</w:t>
+      </w:r>
+      <w:proofErr w:type="spellStart"/>
+      <w:r>
+        <w:rPr>
+          <w:rFonts w:ascii="Courier" w:hAnsi="Courier" w:cs="Times New Roman"/>
+          <w:sz w:val="24"/>
+        </w:rPr>
+        <w:t>in_max</w:t>
+      </w:r>
+      <w:proofErr w:type="spellEnd"/>
+      <w:r>
+        <w:rPr>
+          <w:rFonts w:ascii="Courier" w:hAnsi="Courier" w:cs="Times New Roman"/>
+          <w:sz w:val="24"/>
+        </w:rPr>
+        <w:t xml:space="preserve"> - </w:t>
+      </w:r>
+      <w:proofErr w:type="spellStart"/>
+      <w:r>
+        <w:rPr>
+          <w:rFonts w:ascii="Courier" w:hAnsi="Courier" w:cs="Times New Roman"/>
+          <w:sz w:val="24"/>
+        </w:rPr>
+        <w:t>in_min</w:t>
+      </w:r>
+      <w:proofErr w:type="spellEnd"/>
+      <w:r>
+        <w:rPr>
+          <w:rFonts w:ascii="Courier" w:hAnsi="Courier" w:cs="Times New Roman"/>
+          <w:sz w:val="24"/>
+        </w:rPr>
+        <w:t xml:space="preserve">) + </w:t>
+      </w:r>
+      <w:proofErr w:type="spellStart"/>
+      <w:r>
+        <w:rPr>
+          <w:rFonts w:ascii="Courier" w:hAnsi="Courier" w:cs="Times New Roman"/>
+          <w:sz w:val="24"/>
+        </w:rPr>
+        <w:t>out_min</w:t>
+      </w:r>
+      <w:proofErr w:type="spellEnd"/>
+      <w:r>
+        <w:rPr>
+          <w:rFonts w:ascii="Courier" w:hAnsi="Courier" w:cs="Times New Roman"/>
+          <w:sz w:val="24"/>
+        </w:rPr>
+        <w:t>;</w:t>
+      </w:r>
+    </w:p>
+    <w:p>
+      <w:pPr>
+        <w:rPr>
+          <w:rFonts w:ascii="Courier" w:hAnsi="Courier" w:cs="Times New Roman"/>
+          <w:sz w:val="24"/>
+        </w:rPr>
+      </w:pPr>
+      <w:r>
+        <w:rPr>
+          <w:rFonts w:ascii="Courier" w:hAnsi="Courier" w:cs="Times New Roman"/>
+          <w:sz w:val="24"/>
+        </w:rPr>
+        <w:tab/>
+      </w:r>
+    </w:p>
+    <w:p>
+      <w:pPr>
+        <w:rPr>
+          <w:rFonts w:ascii="Courier" w:hAnsi="Courier" w:cs="Times New Roman"/>
+          <w:sz w:val="24"/>
+        </w:rPr>
+      </w:pPr>
+      <w:r>
+        <w:rPr>
+          <w:rFonts w:ascii="Courier" w:hAnsi="Courier" w:cs="Times New Roman"/>
+          <w:sz w:val="24"/>
+        </w:rPr>
+        <w:tab/>
+        <w:t xml:space="preserve">return </w:t>
+      </w:r>
+      <w:proofErr w:type="spellStart"/>
+      <w:r>
+        <w:rPr>
+          <w:rFonts w:ascii="Courier" w:hAnsi="Courier" w:cs="Times New Roman"/>
+          <w:sz w:val="24"/>
+        </w:rPr>
+        <w:t>tmp</w:t>
+      </w:r>
+      <w:proofErr w:type="spellEnd"/>
+      <w:r>
+        <w:rPr>
+          <w:rFonts w:ascii="Courier" w:hAnsi="Courier" w:cs="Times New Roman"/>
+          <w:sz w:val="24"/>
+        </w:rPr>
+        <w:t>;</w:t>
       </w:r>
     </w:p>
     <w:p>
@@ -2399,7 +4102,89 @@
           <w:rFonts w:ascii="Courier" w:hAnsi="Courier" w:cs="Times New Roman"/>
           <w:sz w:val="24"/>
         </w:rPr>
-        <w:t>void ledColorSet(uchar r_val, uchar g_val)</w:t>
+        <w:t xml:space="preserve">void </w:t>
+      </w:r>
+      <w:proofErr w:type="spellStart"/>
+      <w:proofErr w:type="gramStart"/>
+      <w:r>
+        <w:rPr>
+          <w:rFonts w:ascii="Courier" w:hAnsi="Courier" w:cs="Times New Roman"/>
+          <w:sz w:val="24"/>
+        </w:rPr>
+        <w:t>ledColorSet</w:t>
+      </w:r>
+      <w:proofErr w:type="spellEnd"/>
+      <w:r>
+        <w:rPr>
+          <w:rFonts w:ascii="Courier" w:hAnsi="Courier" w:cs="Times New Roman"/>
+          <w:sz w:val="24"/>
+        </w:rPr>
+        <w:t>(</w:t>
+      </w:r>
+      <w:proofErr w:type="spellStart"/>
+      <w:proofErr w:type="gramEnd"/>
+      <w:r>
+        <w:rPr>
+          <w:rFonts w:ascii="Courier" w:hAnsi="Courier" w:cs="Times New Roman"/>
+          <w:sz w:val="24"/>
+        </w:rPr>
+        <w:t>uchar</w:t>
+      </w:r>
+      <w:proofErr w:type="spellEnd"/>
+      <w:r>
+        <w:rPr>
+          <w:rFonts w:ascii="Courier" w:hAnsi="Courier" w:cs="Times New Roman"/>
+          <w:sz w:val="24"/>
+        </w:rPr>
+        <w:t xml:space="preserve"> </w:t>
+      </w:r>
+      <w:proofErr w:type="spellStart"/>
+      <w:r>
+        <w:rPr>
+          <w:rFonts w:ascii="Courier" w:hAnsi="Courier" w:cs="Times New Roman"/>
+          <w:sz w:val="24"/>
+        </w:rPr>
+        <w:t>r_val</w:t>
+      </w:r>
+      <w:proofErr w:type="spellEnd"/>
+      <w:r>
+        <w:rPr>
+          <w:rFonts w:ascii="Courier" w:hAnsi="Courier" w:cs="Times New Roman"/>
+          <w:sz w:val="24"/>
+        </w:rPr>
+        <w:t xml:space="preserve">, </w:t>
+      </w:r>
+      <w:proofErr w:type="spellStart"/>
+      <w:r>
+        <w:rPr>
+          <w:rFonts w:ascii="Courier" w:hAnsi="Courier" w:cs="Times New Roman"/>
+          <w:sz w:val="24"/>
+        </w:rPr>
+        <w:t>uchar</w:t>
+      </w:r>
+      <w:proofErr w:type="spellEnd"/>
+      <w:r>
+        <w:rPr>
+          <w:rFonts w:ascii="Courier" w:hAnsi="Courier" w:cs="Times New Roman"/>
+          <w:sz w:val="24"/>
+        </w:rPr>
+        <w:t xml:space="preserve"> </w:t>
+      </w:r>
+      <w:proofErr w:type="spellStart"/>
+      <w:r>
+        <w:rPr>
+          <w:rFonts w:ascii="Courier" w:hAnsi="Courier" w:cs="Times New Roman"/>
+          <w:sz w:val="24"/>
+        </w:rPr>
+        <w:t>g_val</w:t>
+      </w:r>
+      <w:proofErr w:type="spellEnd"/>
+      <w:r>
+        <w:rPr>
+          <w:rFonts w:ascii="Courier" w:hAnsi="Courier" w:cs="Times New Roman"/>
+          <w:sz w:val="24"/>
+        </w:rPr>
+        <w:t>)</w:t>
       </w:r>
     </w:p>
     <w:p>
@@ -2425,76 +4210,295 @@
           <w:sz w:val="24"/>
         </w:rPr>
       </w:pPr>
-      <w:r>
-        <w:rPr>
-          <w:rFonts w:ascii="Courier" w:hAnsi="Courier" w:cs="Times New Roman"/>
-          <w:sz w:val="24"/>
-        </w:rPr>
-        <w:t>uchar R_val, G_val;</w:t>
-      </w:r>
-    </w:p>
-    <w:p>
-      <w:pPr>
-        <w:rPr>
-          <w:rFonts w:ascii="Courier" w:hAnsi="Courier" w:cs="Times New Roman"/>
-          <w:sz w:val="24"/>
-        </w:rPr>
-      </w:pPr>
-      <w:r>
-        <w:rPr>
-          <w:rFonts w:ascii="Courier" w:hAnsi="Courier" w:cs="Times New Roman"/>
-          <w:sz w:val="24"/>
-        </w:rPr>
-        <w:tab/>
-        <w:t>R_val = map(r_val, 0, 255, 0, 100);</w:t>
-      </w:r>
-    </w:p>
-    <w:p>
-      <w:pPr>
-        <w:rPr>
-          <w:rFonts w:ascii="Courier" w:hAnsi="Courier" w:cs="Times New Roman"/>
-          <w:sz w:val="24"/>
-        </w:rPr>
-      </w:pPr>
-      <w:r>
-        <w:rPr>
-          <w:rFonts w:ascii="Courier" w:hAnsi="Courier" w:cs="Times New Roman"/>
-          <w:sz w:val="24"/>
-        </w:rPr>
-        <w:tab/>
-        <w:t>G_val = map(g_val, 0, 255, 0, 100);</w:t>
-      </w:r>
-    </w:p>
-    <w:p>
-      <w:pPr>
-        <w:rPr>
-          <w:rFonts w:ascii="Courier" w:hAnsi="Courier" w:cs="Times New Roman"/>
-          <w:sz w:val="24"/>
-        </w:rPr>
-      </w:pPr>
-      <w:r>
-        <w:rPr>
-          <w:rFonts w:ascii="Courier" w:hAnsi="Courier" w:cs="Times New Roman"/>
-          <w:sz w:val="24"/>
-        </w:rPr>
-        <w:tab/>
-        <w:t>softPwmWrite(LedPinRed,   R_val);</w:t>
-      </w:r>
-    </w:p>
-    <w:p>
-      <w:pPr>
-        <w:rPr>
-          <w:rFonts w:ascii="Courier" w:hAnsi="Courier" w:cs="Times New Roman"/>
-          <w:sz w:val="24"/>
-        </w:rPr>
-      </w:pPr>
-      <w:r>
-        <w:rPr>
-          <w:rFonts w:ascii="Courier" w:hAnsi="Courier" w:cs="Times New Roman"/>
-          <w:sz w:val="24"/>
-        </w:rPr>
-        <w:tab/>
-        <w:t>softPwmWrite(LedPinGreen,  G_val);</w:t>
+      <w:proofErr w:type="spellStart"/>
+      <w:r>
+        <w:rPr>
+          <w:rFonts w:ascii="Courier" w:hAnsi="Courier" w:cs="Times New Roman"/>
+          <w:sz w:val="24"/>
+        </w:rPr>
+        <w:t>uchar</w:t>
+      </w:r>
+      <w:proofErr w:type="spellEnd"/>
+      <w:r>
+        <w:rPr>
+          <w:rFonts w:ascii="Courier" w:hAnsi="Courier" w:cs="Times New Roman"/>
+          <w:sz w:val="24"/>
+        </w:rPr>
+        <w:t xml:space="preserve"> </w:t>
+      </w:r>
+      <w:proofErr w:type="spellStart"/>
+      <w:r>
+        <w:rPr>
+          <w:rFonts w:ascii="Courier" w:hAnsi="Courier" w:cs="Times New Roman"/>
+          <w:sz w:val="24"/>
+        </w:rPr>
+        <w:t>R_val</w:t>
+      </w:r>
+      <w:proofErr w:type="spellEnd"/>
+      <w:r>
+        <w:rPr>
+          <w:rFonts w:ascii="Courier" w:hAnsi="Courier" w:cs="Times New Roman"/>
+          <w:sz w:val="24"/>
+        </w:rPr>
+        <w:t xml:space="preserve">, </w:t>
+      </w:r>
+      <w:proofErr w:type="spellStart"/>
+      <w:r>
+        <w:rPr>
+          <w:rFonts w:ascii="Courier" w:hAnsi="Courier" w:cs="Times New Roman"/>
+          <w:sz w:val="24"/>
+        </w:rPr>
+        <w:t>G_val</w:t>
+      </w:r>
+      <w:proofErr w:type="spellEnd"/>
+      <w:r>
+        <w:rPr>
+          <w:rFonts w:ascii="Courier" w:hAnsi="Courier" w:cs="Times New Roman"/>
+          <w:sz w:val="24"/>
+        </w:rPr>
+        <w:t>;</w:t>
+      </w:r>
+    </w:p>
+    <w:p>
+      <w:pPr>
+        <w:rPr>
+          <w:rFonts w:ascii="Courier" w:hAnsi="Courier" w:cs="Times New Roman"/>
+          <w:sz w:val="24"/>
+        </w:rPr>
+      </w:pPr>
+      <w:r>
+        <w:rPr>
+          <w:rFonts w:ascii="Courier" w:hAnsi="Courier" w:cs="Times New Roman"/>
+          <w:sz w:val="24"/>
+        </w:rPr>
+        <w:tab/>
+      </w:r>
+      <w:proofErr w:type="spellStart"/>
+      <w:r>
+        <w:rPr>
+          <w:rFonts w:ascii="Courier" w:hAnsi="Courier" w:cs="Times New Roman"/>
+          <w:sz w:val="24"/>
+        </w:rPr>
+        <w:t>R_val</w:t>
+      </w:r>
+      <w:proofErr w:type="spellEnd"/>
+      <w:r>
+        <w:rPr>
+          <w:rFonts w:ascii="Courier" w:hAnsi="Courier" w:cs="Times New Roman"/>
+          <w:sz w:val="24"/>
+        </w:rPr>
+        <w:t xml:space="preserve"> = </w:t>
+      </w:r>
+      <w:proofErr w:type="gramStart"/>
+      <w:r>
+        <w:rPr>
+          <w:rFonts w:ascii="Courier" w:hAnsi="Courier" w:cs="Times New Roman"/>
+          <w:sz w:val="24"/>
+        </w:rPr>
+        <w:t>map(</w:t>
+      </w:r>
+      <w:proofErr w:type="spellStart"/>
+      <w:proofErr w:type="gramEnd"/>
+      <w:r>
+        <w:rPr>
+          <w:rFonts w:ascii="Courier" w:hAnsi="Courier" w:cs="Times New Roman"/>
+          <w:sz w:val="24"/>
+        </w:rPr>
+        <w:t>r_val</w:t>
+      </w:r>
+      <w:proofErr w:type="spellEnd"/>
+      <w:r>
+        <w:rPr>
+          <w:rFonts w:ascii="Courier" w:hAnsi="Courier" w:cs="Times New Roman"/>
+          <w:sz w:val="24"/>
+        </w:rPr>
+        <w:t>, 0, 255, 0, 100);</w:t>
+      </w:r>
+    </w:p>
+    <w:p>
+      <w:pPr>
+        <w:rPr>
+          <w:rFonts w:ascii="Courier" w:hAnsi="Courier" w:cs="Times New Roman"/>
+          <w:sz w:val="24"/>
+        </w:rPr>
+      </w:pPr>
+      <w:r>
+        <w:rPr>
+          <w:rFonts w:ascii="Courier" w:hAnsi="Courier" w:cs="Times New Roman"/>
+          <w:sz w:val="24"/>
+        </w:rPr>
+        <w:tab/>
+      </w:r>
+      <w:proofErr w:type="spellStart"/>
+      <w:r>
+        <w:rPr>
+          <w:rFonts w:ascii="Courier" w:hAnsi="Courier" w:cs="Times New Roman"/>
+          <w:sz w:val="24"/>
+        </w:rPr>
+        <w:t>G_val</w:t>
+      </w:r>
+      <w:proofErr w:type="spellEnd"/>
+      <w:r>
+        <w:rPr>
+          <w:rFonts w:ascii="Courier" w:hAnsi="Courier" w:cs="Times New Roman"/>
+          <w:sz w:val="24"/>
+        </w:rPr>
+        <w:t xml:space="preserve"> = </w:t>
+      </w:r>
+      <w:proofErr w:type="gramStart"/>
+      <w:r>
+        <w:rPr>
+          <w:rFonts w:ascii="Courier" w:hAnsi="Courier" w:cs="Times New Roman"/>
+          <w:sz w:val="24"/>
+        </w:rPr>
+        <w:t>map(</w:t>
+      </w:r>
+      <w:proofErr w:type="spellStart"/>
+      <w:proofErr w:type="gramEnd"/>
+      <w:r>
+        <w:rPr>
+          <w:rFonts w:ascii="Courier" w:hAnsi="Courier" w:cs="Times New Roman"/>
+          <w:sz w:val="24"/>
+        </w:rPr>
+        <w:t>g_val</w:t>
+      </w:r>
+      <w:proofErr w:type="spellEnd"/>
+      <w:r>
+        <w:rPr>
+          <w:rFonts w:ascii="Courier" w:hAnsi="Courier" w:cs="Times New Roman"/>
+          <w:sz w:val="24"/>
+        </w:rPr>
+        <w:t>, 0, 255, 0, 100);</w:t>
+      </w:r>
+    </w:p>
+    <w:p>
+      <w:pPr>
+        <w:rPr>
+          <w:rFonts w:ascii="Courier" w:hAnsi="Courier" w:cs="Times New Roman"/>
+          <w:sz w:val="24"/>
+        </w:rPr>
+      </w:pPr>
+      <w:r>
+        <w:rPr>
+          <w:rFonts w:ascii="Courier" w:hAnsi="Courier" w:cs="Times New Roman"/>
+          <w:sz w:val="24"/>
+        </w:rPr>
+        <w:tab/>
+      </w:r>
+      <w:proofErr w:type="spellStart"/>
+      <w:proofErr w:type="gramStart"/>
+      <w:r>
+        <w:rPr>
+          <w:rFonts w:ascii="Courier" w:hAnsi="Courier" w:cs="Times New Roman"/>
+          <w:sz w:val="24"/>
+        </w:rPr>
+        <w:t>softPwmWrite</w:t>
+      </w:r>
+      <w:proofErr w:type="spellEnd"/>
+      <w:r>
+        <w:rPr>
+          <w:rFonts w:ascii="Courier" w:hAnsi="Courier" w:cs="Times New Roman"/>
+          <w:sz w:val="24"/>
+        </w:rPr>
+        <w:t>(</w:t>
+      </w:r>
+      <w:proofErr w:type="spellStart"/>
+      <w:proofErr w:type="gramEnd"/>
+      <w:r>
+        <w:rPr>
+          <w:rFonts w:ascii="Courier" w:hAnsi="Courier" w:cs="Times New Roman"/>
+          <w:sz w:val="24"/>
+        </w:rPr>
+        <w:t>LedPinRed</w:t>
+      </w:r>
+      <w:proofErr w:type="spellEnd"/>
+      <w:r>
+        <w:rPr>
+          <w:rFonts w:ascii="Courier" w:hAnsi="Courier" w:cs="Times New Roman"/>
+          <w:sz w:val="24"/>
+        </w:rPr>
+        <w:t xml:space="preserve">,   </w:t>
+      </w:r>
+      <w:proofErr w:type="spellStart"/>
+      <w:r>
+        <w:rPr>
+          <w:rFonts w:ascii="Courier" w:hAnsi="Courier" w:cs="Times New Roman"/>
+          <w:sz w:val="24"/>
+        </w:rPr>
+        <w:t>R_val</w:t>
+      </w:r>
+      <w:proofErr w:type="spellEnd"/>
+      <w:r>
+        <w:rPr>
+          <w:rFonts w:ascii="Courier" w:hAnsi="Courier" w:cs="Times New Roman"/>
+          <w:sz w:val="24"/>
+        </w:rPr>
+        <w:t>);</w:t>
+      </w:r>
+    </w:p>
+    <w:p>
+      <w:pPr>
+        <w:rPr>
+          <w:rFonts w:ascii="Courier" w:hAnsi="Courier" w:cs="Times New Roman"/>
+          <w:sz w:val="24"/>
+        </w:rPr>
+      </w:pPr>
+      <w:r>
+        <w:rPr>
+          <w:rFonts w:ascii="Courier" w:hAnsi="Courier" w:cs="Times New Roman"/>
+          <w:sz w:val="24"/>
+        </w:rPr>
+        <w:tab/>
+      </w:r>
+      <w:proofErr w:type="spellStart"/>
+      <w:proofErr w:type="gramStart"/>
+      <w:r>
+        <w:rPr>
+          <w:rFonts w:ascii="Courier" w:hAnsi="Courier" w:cs="Times New Roman"/>
+          <w:sz w:val="24"/>
+        </w:rPr>
+        <w:t>softPwmWrite</w:t>
+      </w:r>
+      <w:proofErr w:type="spellEnd"/>
+      <w:r>
+        <w:rPr>
+          <w:rFonts w:ascii="Courier" w:hAnsi="Courier" w:cs="Times New Roman"/>
+          <w:sz w:val="24"/>
+        </w:rPr>
+        <w:t>(</w:t>
+      </w:r>
+      <w:proofErr w:type="spellStart"/>
+      <w:proofErr w:type="gramEnd"/>
+      <w:r>
+        <w:rPr>
+          <w:rFonts w:ascii="Courier" w:hAnsi="Courier" w:cs="Times New Roman"/>
+          <w:sz w:val="24"/>
+        </w:rPr>
+        <w:t>LedPinGreen</w:t>
+      </w:r>
+      <w:proofErr w:type="spellEnd"/>
+      <w:r>
+        <w:rPr>
+          <w:rFonts w:ascii="Courier" w:hAnsi="Courier" w:cs="Times New Roman"/>
+          <w:sz w:val="24"/>
+        </w:rPr>
+        <w:t xml:space="preserve">,  </w:t>
+      </w:r>
+      <w:proofErr w:type="spellStart"/>
+      <w:r>
+        <w:rPr>
+          <w:rFonts w:ascii="Courier" w:hAnsi="Courier" w:cs="Times New Roman"/>
+          <w:sz w:val="24"/>
+        </w:rPr>
+        <w:t>G_val</w:t>
+      </w:r>
+      <w:proofErr w:type="spellEnd"/>
+      <w:r>
+        <w:rPr>
+          <w:rFonts w:ascii="Courier" w:hAnsi="Courier" w:cs="Times New Roman"/>
+          <w:sz w:val="24"/>
+        </w:rPr>
+        <w:t>);</w:t>
       </w:r>
     </w:p>
     <w:p>
@@ -2527,12 +4531,21 @@
           <w:sz w:val="24"/>
         </w:rPr>
       </w:pPr>
-      <w:r>
-        <w:rPr>
-          <w:rFonts w:ascii="Courier" w:hAnsi="Courier" w:cs="Times New Roman"/>
-          <w:sz w:val="24"/>
-        </w:rPr>
-        <w:t>int main(void)</w:t>
+      <w:proofErr w:type="spellStart"/>
+      <w:r>
+        <w:rPr>
+          <w:rFonts w:ascii="Courier" w:hAnsi="Courier" w:cs="Times New Roman"/>
+          <w:sz w:val="24"/>
+        </w:rPr>
+        <w:t>int</w:t>
+      </w:r>
+      <w:proofErr w:type="spellEnd"/>
+      <w:r>
+        <w:rPr>
+          <w:rFonts w:ascii="Courier" w:hAnsi="Courier" w:cs="Times New Roman"/>
+          <w:sz w:val="24"/>
+        </w:rPr>
+        <w:t xml:space="preserve"> main(void)</w:t>
       </w:r>
     </w:p>
     <w:p>
@@ -2563,23 +4576,79 @@
           <w:sz w:val="24"/>
         </w:rPr>
         <w:tab/>
-        <w:t>int i;</w:t>
-      </w:r>
-    </w:p>
-    <w:p>
-      <w:pPr>
-        <w:rPr>
-          <w:rFonts w:ascii="Courier" w:hAnsi="Courier" w:cs="Times New Roman"/>
-          <w:sz w:val="24"/>
-        </w:rPr>
-      </w:pPr>
-      <w:r>
-        <w:rPr>
-          <w:rFonts w:ascii="Courier" w:hAnsi="Courier" w:cs="Times New Roman"/>
-          <w:sz w:val="24"/>
-        </w:rPr>
-        <w:tab/>
-        <w:t>if(wiringPiSetup() == -1)</w:t>
+      </w:r>
+      <w:proofErr w:type="spellStart"/>
+      <w:r>
+        <w:rPr>
+          <w:rFonts w:ascii="Courier" w:hAnsi="Courier" w:cs="Times New Roman"/>
+          <w:sz w:val="24"/>
+        </w:rPr>
+        <w:t>int</w:t>
+      </w:r>
+      <w:proofErr w:type="spellEnd"/>
+      <w:r>
+        <w:rPr>
+          <w:rFonts w:ascii="Courier" w:hAnsi="Courier" w:cs="Times New Roman"/>
+          <w:sz w:val="24"/>
+        </w:rPr>
+        <w:t xml:space="preserve"> </w:t>
+      </w:r>
+      <w:proofErr w:type="spellStart"/>
+      <w:r>
+        <w:rPr>
+          <w:rFonts w:ascii="Courier" w:hAnsi="Courier" w:cs="Times New Roman"/>
+          <w:sz w:val="24"/>
+        </w:rPr>
+        <w:t>i</w:t>
+      </w:r>
+      <w:proofErr w:type="spellEnd"/>
+      <w:r>
+        <w:rPr>
+          <w:rFonts w:ascii="Courier" w:hAnsi="Courier" w:cs="Times New Roman"/>
+          <w:sz w:val="24"/>
+        </w:rPr>
+        <w:t>;</w:t>
+      </w:r>
+    </w:p>
+    <w:p>
+      <w:pPr>
+        <w:rPr>
+          <w:rFonts w:ascii="Courier" w:hAnsi="Courier" w:cs="Times New Roman"/>
+          <w:sz w:val="24"/>
+        </w:rPr>
+      </w:pPr>
+      <w:r>
+        <w:rPr>
+          <w:rFonts w:ascii="Courier" w:hAnsi="Courier" w:cs="Times New Roman"/>
+          <w:sz w:val="24"/>
+        </w:rPr>
+        <w:tab/>
+        <w:t>if(</w:t>
+      </w:r>
+      <w:proofErr w:type="spellStart"/>
+      <w:proofErr w:type="gramStart"/>
+      <w:r>
+        <w:rPr>
+          <w:rFonts w:ascii="Courier" w:hAnsi="Courier" w:cs="Times New Roman"/>
+          <w:sz w:val="24"/>
+        </w:rPr>
+        <w:t>wiringPiSetup</w:t>
+      </w:r>
+      <w:proofErr w:type="spellEnd"/>
+      <w:r>
+        <w:rPr>
+          <w:rFonts w:ascii="Courier" w:hAnsi="Courier" w:cs="Times New Roman"/>
+          <w:sz w:val="24"/>
+        </w:rPr>
+        <w:t>(</w:t>
+      </w:r>
+      <w:proofErr w:type="gramEnd"/>
+      <w:r>
+        <w:rPr>
+          <w:rFonts w:ascii="Courier" w:hAnsi="Courier" w:cs="Times New Roman"/>
+          <w:sz w:val="24"/>
+        </w:rPr>
+        <w:t>) == -1)</w:t>
       </w:r>
     </w:p>
     <w:p>
@@ -2618,7 +4687,47 @@
           <w:sz w:val="24"/>
         </w:rPr>
         <w:tab/>
-        <w:t>printf("setup wiringPi failed !\n");</w:t>
+      </w:r>
+      <w:proofErr w:type="spellStart"/>
+      <w:proofErr w:type="gramStart"/>
+      <w:r>
+        <w:rPr>
+          <w:rFonts w:ascii="Courier" w:hAnsi="Courier" w:cs="Times New Roman"/>
+          <w:sz w:val="24"/>
+        </w:rPr>
+        <w:t>printf</w:t>
+      </w:r>
+      <w:proofErr w:type="spellEnd"/>
+      <w:r>
+        <w:rPr>
+          <w:rFonts w:ascii="Courier" w:hAnsi="Courier" w:cs="Times New Roman"/>
+          <w:sz w:val="24"/>
+        </w:rPr>
+        <w:t>(</w:t>
+      </w:r>
+      <w:proofErr w:type="gramEnd"/>
+      <w:r>
+        <w:rPr>
+          <w:rFonts w:ascii="Courier" w:hAnsi="Courier" w:cs="Times New Roman"/>
+          <w:sz w:val="24"/>
+        </w:rPr>
+        <w:t xml:space="preserve">"setup </w:t>
+      </w:r>
+      <w:proofErr w:type="spellStart"/>
+      <w:r>
+        <w:rPr>
+          <w:rFonts w:ascii="Courier" w:hAnsi="Courier" w:cs="Times New Roman"/>
+          <w:sz w:val="24"/>
+        </w:rPr>
+        <w:t>wiringPi</w:t>
+      </w:r>
+      <w:proofErr w:type="spellEnd"/>
+      <w:r>
+        <w:rPr>
+          <w:rFonts w:ascii="Courier" w:hAnsi="Courier" w:cs="Times New Roman"/>
+          <w:sz w:val="24"/>
+        </w:rPr>
+        <w:t xml:space="preserve"> failed !\n");</w:t>
       </w:r>
     </w:p>
     <w:p>
@@ -2688,23 +4797,62 @@
           <w:sz w:val="24"/>
         </w:rPr>
         <w:tab/>
-        <w:t>ledInit();</w:t>
-      </w:r>
-    </w:p>
-    <w:p>
-      <w:pPr>
-        <w:rPr>
-          <w:rFonts w:ascii="Courier" w:hAnsi="Courier" w:cs="Times New Roman"/>
-          <w:sz w:val="24"/>
-        </w:rPr>
-      </w:pPr>
-      <w:r>
-        <w:rPr>
-          <w:rFonts w:ascii="Courier" w:hAnsi="Courier" w:cs="Times New Roman"/>
-          <w:sz w:val="24"/>
-        </w:rPr>
-        <w:tab/>
-        <w:t>while(1)</w:t>
+      </w:r>
+      <w:proofErr w:type="spellStart"/>
+      <w:proofErr w:type="gramStart"/>
+      <w:r>
+        <w:rPr>
+          <w:rFonts w:ascii="Courier" w:hAnsi="Courier" w:cs="Times New Roman"/>
+          <w:sz w:val="24"/>
+        </w:rPr>
+        <w:t>ledInit</w:t>
+      </w:r>
+      <w:proofErr w:type="spellEnd"/>
+      <w:r>
+        <w:rPr>
+          <w:rFonts w:ascii="Courier" w:hAnsi="Courier" w:cs="Times New Roman"/>
+          <w:sz w:val="24"/>
+        </w:rPr>
+        <w:t>(</w:t>
+      </w:r>
+      <w:proofErr w:type="gramEnd"/>
+      <w:r>
+        <w:rPr>
+          <w:rFonts w:ascii="Courier" w:hAnsi="Courier" w:cs="Times New Roman"/>
+          <w:sz w:val="24"/>
+        </w:rPr>
+        <w:t>);</w:t>
+      </w:r>
+    </w:p>
+    <w:p>
+      <w:pPr>
+        <w:rPr>
+          <w:rFonts w:ascii="Courier" w:hAnsi="Courier" w:cs="Times New Roman"/>
+          <w:sz w:val="24"/>
+        </w:rPr>
+      </w:pPr>
+      <w:r>
+        <w:rPr>
+          <w:rFonts w:ascii="Courier" w:hAnsi="Courier" w:cs="Times New Roman"/>
+          <w:sz w:val="24"/>
+        </w:rPr>
+        <w:tab/>
+      </w:r>
+      <w:proofErr w:type="gramStart"/>
+      <w:r>
+        <w:rPr>
+          <w:rFonts w:ascii="Courier" w:hAnsi="Courier" w:cs="Times New Roman"/>
+          <w:sz w:val="24"/>
+        </w:rPr>
+        <w:t>while(</w:t>
+      </w:r>
+      <w:proofErr w:type="gramEnd"/>
+      <w:r>
+        <w:rPr>
+          <w:rFonts w:ascii="Courier" w:hAnsi="Courier" w:cs="Times New Roman"/>
+          <w:sz w:val="24"/>
+        </w:rPr>
+        <w:t>1)</w:t>
       </w:r>
     </w:p>
     <w:p>
@@ -2743,83 +4891,175 @@
           <w:sz w:val="24"/>
         </w:rPr>
         <w:tab/>
-        <w:t>ledColorSet(0xff,0x00);   //red</w:t>
-      </w:r>
-      <w:r>
-        <w:rPr>
-          <w:rFonts w:ascii="Courier" w:hAnsi="Courier" w:cs="Times New Roman"/>
-          <w:sz w:val="24"/>
-        </w:rPr>
-        <w:tab/>
-      </w:r>
-    </w:p>
-    <w:p>
-      <w:pPr>
-        <w:rPr>
-          <w:rFonts w:ascii="Courier" w:hAnsi="Courier" w:cs="Times New Roman"/>
-          <w:sz w:val="24"/>
-        </w:rPr>
-      </w:pPr>
-      <w:r>
-        <w:rPr>
-          <w:rFonts w:ascii="Courier" w:hAnsi="Courier" w:cs="Times New Roman"/>
-          <w:sz w:val="24"/>
-        </w:rPr>
-        <w:tab/>
-      </w:r>
-      <w:r>
-        <w:rPr>
-          <w:rFonts w:ascii="Courier" w:hAnsi="Courier" w:cs="Times New Roman"/>
-          <w:sz w:val="24"/>
-        </w:rPr>
-        <w:tab/>
-        <w:t>delay(500);</w:t>
-      </w:r>
-    </w:p>
-    <w:p>
-      <w:pPr>
-        <w:rPr>
-          <w:rFonts w:ascii="Courier" w:hAnsi="Courier" w:cs="Times New Roman"/>
-          <w:sz w:val="24"/>
-        </w:rPr>
-      </w:pPr>
-      <w:r>
-        <w:rPr>
-          <w:rFonts w:ascii="Courier" w:hAnsi="Courier" w:cs="Times New Roman"/>
-          <w:sz w:val="24"/>
-        </w:rPr>
-        <w:tab/>
-      </w:r>
-      <w:r>
-        <w:rPr>
-          <w:rFonts w:ascii="Courier" w:hAnsi="Courier" w:cs="Times New Roman"/>
-          <w:sz w:val="24"/>
-        </w:rPr>
-        <w:tab/>
-        <w:t>ledColorSet(0x00,0xff);   //green</w:t>
-      </w:r>
-    </w:p>
-    <w:p>
-      <w:pPr>
-        <w:rPr>
-          <w:rFonts w:ascii="Courier" w:hAnsi="Courier" w:cs="Times New Roman"/>
-          <w:sz w:val="24"/>
-        </w:rPr>
-      </w:pPr>
-      <w:r>
-        <w:rPr>
-          <w:rFonts w:ascii="Courier" w:hAnsi="Courier" w:cs="Times New Roman"/>
-          <w:sz w:val="24"/>
-        </w:rPr>
-        <w:tab/>
-      </w:r>
-      <w:r>
-        <w:rPr>
-          <w:rFonts w:ascii="Courier" w:hAnsi="Courier" w:cs="Times New Roman"/>
-          <w:sz w:val="24"/>
-        </w:rPr>
-        <w:tab/>
-        <w:t>delay(500);</w:t>
+      </w:r>
+      <w:proofErr w:type="spellStart"/>
+      <w:r>
+        <w:rPr>
+          <w:rFonts w:ascii="Courier" w:hAnsi="Courier" w:cs="Times New Roman"/>
+          <w:sz w:val="24"/>
+        </w:rPr>
+        <w:t>ledColorSet</w:t>
+      </w:r>
+      <w:proofErr w:type="spellEnd"/>
+      <w:r>
+        <w:rPr>
+          <w:rFonts w:ascii="Courier" w:hAnsi="Courier" w:cs="Times New Roman"/>
+          <w:sz w:val="24"/>
+        </w:rPr>
+        <w:t>(0xff,0x00</w:t>
+      </w:r>
+      <w:proofErr w:type="gramStart"/>
+      <w:r>
+        <w:rPr>
+          <w:rFonts w:ascii="Courier" w:hAnsi="Courier" w:cs="Times New Roman"/>
+          <w:sz w:val="24"/>
+        </w:rPr>
+        <w:t xml:space="preserve">);   </w:t>
+      </w:r>
+      <w:proofErr w:type="gramEnd"/>
+      <w:r>
+        <w:rPr>
+          <w:rFonts w:ascii="Courier" w:hAnsi="Courier" w:cs="Times New Roman"/>
+          <w:sz w:val="24"/>
+        </w:rPr>
+        <w:t>//red</w:t>
+      </w:r>
+      <w:r>
+        <w:rPr>
+          <w:rFonts w:ascii="Courier" w:hAnsi="Courier" w:cs="Times New Roman"/>
+          <w:sz w:val="24"/>
+        </w:rPr>
+        <w:tab/>
+      </w:r>
+    </w:p>
+    <w:p>
+      <w:pPr>
+        <w:rPr>
+          <w:rFonts w:ascii="Courier" w:hAnsi="Courier" w:cs="Times New Roman"/>
+          <w:sz w:val="24"/>
+        </w:rPr>
+      </w:pPr>
+      <w:r>
+        <w:rPr>
+          <w:rFonts w:ascii="Courier" w:hAnsi="Courier" w:cs="Times New Roman"/>
+          <w:sz w:val="24"/>
+        </w:rPr>
+        <w:tab/>
+      </w:r>
+      <w:r>
+        <w:rPr>
+          <w:rFonts w:ascii="Courier" w:hAnsi="Courier" w:cs="Times New Roman"/>
+          <w:sz w:val="24"/>
+        </w:rPr>
+        <w:tab/>
+      </w:r>
+      <w:proofErr w:type="gramStart"/>
+      <w:r>
+        <w:rPr>
+          <w:rFonts w:ascii="Courier" w:hAnsi="Courier" w:cs="Times New Roman"/>
+          <w:sz w:val="24"/>
+        </w:rPr>
+        <w:t>delay(</w:t>
+      </w:r>
+      <w:proofErr w:type="gramEnd"/>
+      <w:r>
+        <w:rPr>
+          <w:rFonts w:ascii="Courier" w:hAnsi="Courier" w:cs="Times New Roman"/>
+          <w:sz w:val="24"/>
+        </w:rPr>
+        <w:t>500);</w:t>
+      </w:r>
+    </w:p>
+    <w:p>
+      <w:pPr>
+        <w:rPr>
+          <w:rFonts w:ascii="Courier" w:hAnsi="Courier" w:cs="Times New Roman"/>
+          <w:sz w:val="24"/>
+        </w:rPr>
+      </w:pPr>
+      <w:r>
+        <w:rPr>
+          <w:rFonts w:ascii="Courier" w:hAnsi="Courier" w:cs="Times New Roman"/>
+          <w:sz w:val="24"/>
+        </w:rPr>
+        <w:tab/>
+      </w:r>
+      <w:r>
+        <w:rPr>
+          <w:rFonts w:ascii="Courier" w:hAnsi="Courier" w:cs="Times New Roman"/>
+          <w:sz w:val="24"/>
+        </w:rPr>
+        <w:tab/>
+      </w:r>
+      <w:proofErr w:type="spellStart"/>
+      <w:r>
+        <w:rPr>
+          <w:rFonts w:ascii="Courier" w:hAnsi="Courier" w:cs="Times New Roman"/>
+          <w:sz w:val="24"/>
+        </w:rPr>
+        <w:t>ledColorSet</w:t>
+      </w:r>
+      <w:proofErr w:type="spellEnd"/>
+      <w:r>
+        <w:rPr>
+          <w:rFonts w:ascii="Courier" w:hAnsi="Courier" w:cs="Times New Roman"/>
+          <w:sz w:val="24"/>
+        </w:rPr>
+        <w:t>(0x00,0xff</w:t>
+      </w:r>
+      <w:proofErr w:type="gramStart"/>
+      <w:r>
+        <w:rPr>
+          <w:rFonts w:ascii="Courier" w:hAnsi="Courier" w:cs="Times New Roman"/>
+          <w:sz w:val="24"/>
+        </w:rPr>
+        <w:t xml:space="preserve">);   </w:t>
+      </w:r>
+      <w:proofErr w:type="gramEnd"/>
+      <w:r>
+        <w:rPr>
+          <w:rFonts w:ascii="Courier" w:hAnsi="Courier" w:cs="Times New Roman"/>
+          <w:sz w:val="24"/>
+        </w:rPr>
+        <w:t>//green</w:t>
+      </w:r>
+    </w:p>
+    <w:p>
+      <w:pPr>
+        <w:rPr>
+          <w:rFonts w:ascii="Courier" w:hAnsi="Courier" w:cs="Times New Roman"/>
+          <w:sz w:val="24"/>
+        </w:rPr>
+      </w:pPr>
+      <w:r>
+        <w:rPr>
+          <w:rFonts w:ascii="Courier" w:hAnsi="Courier" w:cs="Times New Roman"/>
+          <w:sz w:val="24"/>
+        </w:rPr>
+        <w:tab/>
+      </w:r>
+      <w:r>
+        <w:rPr>
+          <w:rFonts w:ascii="Courier" w:hAnsi="Courier" w:cs="Times New Roman"/>
+          <w:sz w:val="24"/>
+        </w:rPr>
+        <w:tab/>
+      </w:r>
+      <w:proofErr w:type="gramStart"/>
+      <w:r>
+        <w:rPr>
+          <w:rFonts w:ascii="Courier" w:hAnsi="Courier" w:cs="Times New Roman"/>
+          <w:sz w:val="24"/>
+        </w:rPr>
+        <w:t>delay(</w:t>
+      </w:r>
+      <w:proofErr w:type="gramEnd"/>
+      <w:r>
+        <w:rPr>
+          <w:rFonts w:ascii="Courier" w:hAnsi="Courier" w:cs="Times New Roman"/>
+          <w:sz w:val="24"/>
+        </w:rPr>
+        <w:t>500);</w:t>
       </w:r>
     </w:p>
     <w:p>
@@ -2936,7 +5176,16 @@
           <w:sz w:val="28"/>
           <w:szCs w:val="28"/>
         </w:rPr>
-        <w:t>slightly different:</w:t>
+        <w:t xml:space="preserve">slightly </w:t>
+      </w:r>
+      <w:r>
+        <w:rPr>
+          <w:rFonts w:ascii="Times New Roman" w:hAnsi="Times New Roman" w:cs="Times New Roman"/>
+          <w:sz w:val="28"/>
+          <w:szCs w:val="28"/>
+        </w:rPr>
+        <w:lastRenderedPageBreak/>
+        <w:t>different:</w:t>
       </w:r>
       <w:r>
         <w:rPr>

</xml_diff>